<commit_message>
Description and calculations update
</commit_message>
<xml_diff>
--- a/MarsHopper.docx
+++ b/MarsHopper.docx
@@ -1,10 +1,10 @@
 
 <file path=word/document.xml><?xml version="1.0" encoding="utf-8"?>
-<w:document xmlns:wpc="http://schemas.microsoft.com/office/word/2010/wordprocessingCanvas" xmlns:mc="http://schemas.openxmlformats.org/markup-compatibility/2006" xmlns:o="urn:schemas-microsoft-com:office:office" xmlns:r="http://schemas.openxmlformats.org/officeDocument/2006/relationships" xmlns:m="http://schemas.openxmlformats.org/officeDocument/2006/math" xmlns:v="urn:schemas-microsoft-com:vml" xmlns:wp14="http://schemas.microsoft.com/office/word/2010/wordprocessingDrawing" xmlns:wp="http://schemas.openxmlformats.org/drawingml/2006/wordprocessingDrawing" xmlns:w10="urn:schemas-microsoft-com:office:word" xmlns:w="http://schemas.openxmlformats.org/wordprocessingml/2006/main" xmlns:w14="http://schemas.microsoft.com/office/word/2010/wordml" xmlns:w15="http://schemas.microsoft.com/office/word/2012/wordml" xmlns:wpg="http://schemas.microsoft.com/office/word/2010/wordprocessingGroup" xmlns:wpi="http://schemas.microsoft.com/office/word/2010/wordprocessingInk" xmlns:wne="http://schemas.microsoft.com/office/word/2006/wordml" xmlns:wps="http://schemas.microsoft.com/office/word/2010/wordprocessingShape" mc:Ignorable="w14 w15 wp14">
+<w:document xmlns:wpc="http://schemas.microsoft.com/office/word/2010/wordprocessingCanvas" xmlns:cx="http://schemas.microsoft.com/office/drawing/2014/chartex" xmlns:cx1="http://schemas.microsoft.com/office/drawing/2015/9/8/chartex" xmlns:cx2="http://schemas.microsoft.com/office/drawing/2015/10/21/chartex" xmlns:mc="http://schemas.openxmlformats.org/markup-compatibility/2006" xmlns:o="urn:schemas-microsoft-com:office:office" xmlns:r="http://schemas.openxmlformats.org/officeDocument/2006/relationships" xmlns:m="http://schemas.openxmlformats.org/officeDocument/2006/math" xmlns:v="urn:schemas-microsoft-com:vml" xmlns:wp14="http://schemas.microsoft.com/office/word/2010/wordprocessingDrawing" xmlns:wp="http://schemas.openxmlformats.org/drawingml/2006/wordprocessingDrawing" xmlns:w10="urn:schemas-microsoft-com:office:word" xmlns:w="http://schemas.openxmlformats.org/wordprocessingml/2006/main" xmlns:w14="http://schemas.microsoft.com/office/word/2010/wordml" xmlns:w15="http://schemas.microsoft.com/office/word/2012/wordml" xmlns:w16se="http://schemas.microsoft.com/office/word/2015/wordml/symex" xmlns:wpg="http://schemas.microsoft.com/office/word/2010/wordprocessingGroup" xmlns:wpi="http://schemas.microsoft.com/office/word/2010/wordprocessingInk" xmlns:wne="http://schemas.microsoft.com/office/word/2006/wordml" xmlns:wps="http://schemas.microsoft.com/office/word/2010/wordprocessingShape" mc:Ignorable="w14 w15 w16se wp14">
   <w:body>
     <w:p>
       <w:pPr>
-        <w:pStyle w:val="1"/>
+        <w:pStyle w:val="Heading1"/>
         <w:jc w:val="center"/>
         <w:rPr>
           <w:lang w:val="en-US"/>
@@ -19,7 +19,7 @@
     </w:p>
     <w:p>
       <w:pPr>
-        <w:pStyle w:val="2"/>
+        <w:pStyle w:val="Heading2"/>
         <w:rPr>
           <w:lang w:val="en-US"/>
         </w:rPr>
@@ -60,13 +60,7 @@
         <w:rPr>
           <w:lang w:val="en-US"/>
         </w:rPr>
-        <w:t>Mars</w:t>
-      </w:r>
-      <w:r>
-        <w:rPr>
-          <w:lang w:val="en-US"/>
-        </w:rPr>
-        <w:t xml:space="preserve"> </w:t>
+        <w:t xml:space="preserve">Mars </w:t>
       </w:r>
       <w:r>
         <w:rPr>
@@ -90,149 +84,571 @@
         <w:rPr>
           <w:lang w:val="en-US"/>
         </w:rPr>
-        <w:t xml:space="preserve">. It uses </w:t>
+        <w:t>. It uses CO2, that</w:t>
+      </w:r>
+      <w:r>
+        <w:rPr>
+          <w:lang w:val="en-US"/>
+        </w:rPr>
+        <w:t xml:space="preserve"> in solid form covers surface to create </w:t>
+      </w:r>
+      <w:r>
+        <w:rPr>
+          <w:lang w:val="en-US"/>
+        </w:rPr>
+        <w:t xml:space="preserve">jet </w:t>
+      </w:r>
+      <w:r>
+        <w:rPr>
+          <w:lang w:val="en-US"/>
+        </w:rPr>
+        <w:t>thrust</w:t>
+      </w:r>
+      <w:r>
+        <w:rPr>
+          <w:lang w:val="en-US"/>
+        </w:rPr>
+        <w:t>. At landing</w:t>
+      </w:r>
+      <w:r>
+        <w:t>,</w:t>
+      </w:r>
+      <w:r>
+        <w:rPr>
+          <w:lang w:val="en-US"/>
+        </w:rPr>
+        <w:t xml:space="preserve"> plane harvest</w:t>
+      </w:r>
+      <w:r>
+        <w:rPr>
+          <w:lang w:val="en-US"/>
+        </w:rPr>
+        <w:t>s</w:t>
+      </w:r>
+      <w:r>
+        <w:rPr>
+          <w:lang w:val="en-US"/>
+        </w:rPr>
+        <w:t xml:space="preserve"> CO2 for next flight and for deceleration. On the surface</w:t>
+      </w:r>
+      <w:r>
+        <w:t>,</w:t>
+      </w:r>
+      <w:r>
+        <w:rPr>
+          <w:lang w:val="en-US"/>
+        </w:rPr>
+        <w:t xml:space="preserve"> plane </w:t>
+      </w:r>
+      <w:r>
+        <w:rPr>
+          <w:lang w:val="en-US"/>
+        </w:rPr>
+        <w:t>accumulate</w:t>
+      </w:r>
+      <w:r>
+        <w:rPr>
+          <w:lang w:val="en-US"/>
+        </w:rPr>
+        <w:t xml:space="preserve"> </w:t>
+      </w:r>
+      <w:proofErr w:type="spellStart"/>
+      <w:r>
+        <w:rPr>
+          <w:lang w:val="en-US"/>
+        </w:rPr>
+        <w:t>radio</w:t>
+      </w:r>
+      <w:r>
+        <w:rPr>
+          <w:lang w:val="en-US"/>
+        </w:rPr>
+        <w:t>isotopic</w:t>
+      </w:r>
+      <w:proofErr w:type="spellEnd"/>
+      <w:r>
+        <w:rPr>
+          <w:lang w:val="en-US"/>
+        </w:rPr>
+        <w:t xml:space="preserve"> energy in CO2, by changing it phase from solid to </w:t>
+      </w:r>
+      <w:r>
+        <w:rPr>
+          <w:lang w:val="en-US"/>
+        </w:rPr>
+        <w:t>liquid (</w:t>
+      </w:r>
+      <w:r>
+        <w:rPr>
+          <w:lang w:val="en-US"/>
+        </w:rPr>
+        <w:t xml:space="preserve">or </w:t>
+      </w:r>
+      <w:r>
+        <w:rPr>
+          <w:lang w:val="en-US"/>
+        </w:rPr>
+        <w:t>even supercritical fluid</w:t>
+      </w:r>
+      <w:r>
+        <w:rPr>
+          <w:lang w:val="en-US"/>
+        </w:rPr>
+        <w:t xml:space="preserve">). </w:t>
+      </w:r>
+      <w:r>
+        <w:rPr>
+          <w:lang w:val="en-US"/>
+        </w:rPr>
+        <w:t>Liquid (</w:t>
+      </w:r>
+      <w:r>
+        <w:rPr>
+          <w:lang w:val="en-US"/>
+        </w:rPr>
+        <w:t xml:space="preserve">or </w:t>
+      </w:r>
+      <w:r>
+        <w:rPr>
+          <w:lang w:val="en-US"/>
+        </w:rPr>
+        <w:t>supercritical fluid</w:t>
+      </w:r>
+      <w:r>
+        <w:rPr>
+          <w:lang w:val="en-US"/>
+        </w:rPr>
+        <w:t xml:space="preserve">) CO2 at high pressure is used as a jet fuel for next jump, with possible short flight, hence the name of plane “hopper”.    </w:t>
+      </w:r>
+    </w:p>
+    <w:p>
+      <w:pPr>
+        <w:ind w:firstLine="708"/>
+        <w:rPr>
+          <w:lang w:val="en-US"/>
+        </w:rPr>
+      </w:pPr>
+      <w:r>
+        <w:rPr>
+          <w:lang w:val="en-US"/>
+        </w:rPr>
+        <w:t xml:space="preserve">By </w:t>
+      </w:r>
+      <w:r>
+        <w:rPr>
+          <w:lang w:val="en-US"/>
+        </w:rPr>
+        <w:t>2020</w:t>
+      </w:r>
+      <w:r>
+        <w:t xml:space="preserve">, </w:t>
+      </w:r>
+      <w:r>
+        <w:rPr>
+          <w:lang w:val="en-US"/>
+        </w:rPr>
+        <w:t xml:space="preserve">device for </w:t>
+      </w:r>
+      <w:r>
+        <w:rPr>
+          <w:lang w:val="en-US"/>
+        </w:rPr>
+        <w:t>measurement</w:t>
+      </w:r>
+      <w:r>
+        <w:t xml:space="preserve"> </w:t>
+      </w:r>
+      <w:r>
+        <w:rPr>
+          <w:lang w:val="en-US"/>
+        </w:rPr>
+        <w:t>will be</w:t>
+      </w:r>
+      <w:r>
+        <w:rPr>
+          <w:lang w:val="en-US"/>
+        </w:rPr>
+        <w:t xml:space="preserve"> sent to </w:t>
+      </w:r>
+      <w:r>
+        <w:rPr>
+          <w:lang w:val="en-US"/>
+        </w:rPr>
+        <w:t>north (</w:t>
+      </w:r>
+      <w:r>
+        <w:rPr>
+          <w:lang w:val="en-US"/>
+        </w:rPr>
+        <w:t xml:space="preserve">or south) pole of Mars. Its main mission is to check the conditions for optimal functioning of the MarsHopper. </w:t>
+      </w:r>
+      <w:r>
+        <w:rPr>
+          <w:lang w:val="en-US"/>
+        </w:rPr>
+        <w:t>F</w:t>
+      </w:r>
+      <w:r>
+        <w:rPr>
+          <w:lang w:val="en-US"/>
+        </w:rPr>
+        <w:t>irst</w:t>
+      </w:r>
+      <w:r>
+        <w:rPr>
+          <w:lang w:val="en-US"/>
+        </w:rPr>
+        <w:t xml:space="preserve">ly, check </w:t>
+      </w:r>
+      <w:r>
+        <w:rPr>
+          <w:lang w:val="en-US"/>
+        </w:rPr>
+        <w:t>density of the ice</w:t>
+      </w:r>
+      <w:r>
+        <w:rPr>
+          <w:lang w:val="en-US"/>
+        </w:rPr>
+        <w:t xml:space="preserve"> </w:t>
+      </w:r>
+      <w:r>
+        <w:rPr>
+          <w:lang w:val="en-US"/>
+        </w:rPr>
+        <w:t>(we need to confirm hypothesis that plane could grab dry ice fr</w:t>
+      </w:r>
+      <w:r>
+        <w:rPr>
+          <w:lang w:val="en-US"/>
+        </w:rPr>
+        <w:t>om the surface). Secondly, measure</w:t>
+      </w:r>
+      <w:r>
+        <w:rPr>
+          <w:lang w:val="en-US"/>
+        </w:rPr>
+        <w:t xml:space="preserve"> other parameters, like </w:t>
+      </w:r>
+      <w:r>
+        <w:rPr>
+          <w:lang w:val="en-US"/>
+        </w:rPr>
+        <w:t>temperature</w:t>
+      </w:r>
+      <w:r>
+        <w:rPr>
+          <w:lang w:val="en-US"/>
+        </w:rPr>
+        <w:t>, pressure etc.</w:t>
+      </w:r>
+    </w:p>
+    <w:p>
+      <w:pPr>
+        <w:ind w:firstLine="708"/>
+        <w:rPr>
+          <w:lang w:val="en-US"/>
+        </w:rPr>
+      </w:pPr>
+      <w:r>
+        <w:rPr>
+          <w:lang w:val="en-US"/>
+        </w:rPr>
+        <w:t xml:space="preserve">By </w:t>
+      </w:r>
+      <w:r>
+        <w:rPr>
+          <w:lang w:val="en-US"/>
+        </w:rPr>
+        <w:t>2024</w:t>
+      </w:r>
+      <w:r>
+        <w:rPr>
+          <w:lang w:val="en-US"/>
+        </w:rPr>
+        <w:t>,</w:t>
+      </w:r>
+      <w:r>
+        <w:rPr>
+          <w:lang w:val="en-US"/>
+        </w:rPr>
+        <w:t xml:space="preserve"> </w:t>
+      </w:r>
+      <w:r>
+        <w:rPr>
+          <w:lang w:val="en-US"/>
+        </w:rPr>
+        <w:t xml:space="preserve">recalculations </w:t>
+      </w:r>
+      <w:r>
+        <w:rPr>
+          <w:lang w:val="en-US"/>
+        </w:rPr>
+        <w:t xml:space="preserve">will </w:t>
+      </w:r>
+      <w:r>
+        <w:rPr>
+          <w:lang w:val="en-US"/>
+        </w:rPr>
+        <w:t xml:space="preserve">be done based on measured data and </w:t>
+      </w:r>
+      <w:r>
+        <w:rPr>
+          <w:lang w:val="en-US"/>
+        </w:rPr>
+        <w:t>MarsHopper</w:t>
+      </w:r>
+      <w:r>
+        <w:rPr>
+          <w:lang w:val="en-US"/>
+        </w:rPr>
+        <w:t xml:space="preserve"> </w:t>
+      </w:r>
+      <w:r>
+        <w:rPr>
+          <w:lang w:val="en-US"/>
+        </w:rPr>
+        <w:t xml:space="preserve">will </w:t>
+      </w:r>
+      <w:r>
+        <w:rPr>
+          <w:lang w:val="en-US"/>
+        </w:rPr>
+        <w:t>be</w:t>
+      </w:r>
+      <w:r>
+        <w:rPr>
+          <w:lang w:val="en-US"/>
+        </w:rPr>
+        <w:t xml:space="preserve"> </w:t>
+      </w:r>
+      <w:r>
+        <w:rPr>
+          <w:lang w:val="en-US"/>
+        </w:rPr>
+        <w:t xml:space="preserve">sent </w:t>
+      </w:r>
+      <w:r>
+        <w:rPr>
+          <w:lang w:val="en-US"/>
+        </w:rPr>
+        <w:t>to Mars. After entering the atmosphere, plane transform</w:t>
+      </w:r>
+      <w:r>
+        <w:rPr>
+          <w:lang w:val="en-US"/>
+        </w:rPr>
+        <w:t>s</w:t>
+      </w:r>
+      <w:r>
+        <w:rPr>
+          <w:lang w:val="en-US"/>
+        </w:rPr>
+        <w:t xml:space="preserve"> itself to its flight condition, like plane form ARES project. Before first landing, plane es</w:t>
+      </w:r>
+      <w:r>
+        <w:rPr>
+          <w:lang w:val="en-US"/>
+        </w:rPr>
+        <w:t xml:space="preserve">timates its future landing points. At first </w:t>
+      </w:r>
+      <w:r>
+        <w:rPr>
+          <w:lang w:val="en-US"/>
+        </w:rPr>
+        <w:t>landing,</w:t>
+      </w:r>
+      <w:r>
+        <w:rPr>
+          <w:lang w:val="en-US"/>
+        </w:rPr>
+        <w:t xml:space="preserve"> plane harvest</w:t>
+      </w:r>
+      <w:r>
+        <w:rPr>
+          <w:lang w:val="en-US"/>
+        </w:rPr>
+        <w:t>s</w:t>
+      </w:r>
+      <w:r>
+        <w:rPr>
+          <w:lang w:val="en-US"/>
+        </w:rPr>
+        <w:t xml:space="preserve"> dry ice</w:t>
+      </w:r>
+      <w:r>
+        <w:rPr>
+          <w:lang w:val="en-US"/>
+        </w:rPr>
+        <w:t>, accumulates energy in CO2</w:t>
+      </w:r>
+      <w:r>
+        <w:rPr>
+          <w:lang w:val="en-US"/>
+        </w:rPr>
+        <w:t xml:space="preserve"> and use</w:t>
+      </w:r>
+      <w:r>
+        <w:rPr>
+          <w:lang w:val="en-US"/>
+        </w:rPr>
+        <w:t>s</w:t>
+      </w:r>
+      <w:r>
+        <w:rPr>
+          <w:lang w:val="en-US"/>
+        </w:rPr>
+        <w:t xml:space="preserve"> it for next jump. </w:t>
+      </w:r>
+    </w:p>
+    <w:p>
+      <w:pPr>
+        <w:rPr>
+          <w:lang w:val="en-US"/>
+        </w:rPr>
+      </w:pPr>
+    </w:p>
+    <w:p>
+      <w:pPr>
+        <w:rPr>
+          <w:lang w:val="en-US"/>
+        </w:rPr>
+      </w:pPr>
+      <w:r>
+        <w:rPr>
+          <w:lang w:val="en-US"/>
+        </w:rPr>
+        <w:t>Generally, we need to estimate</w:t>
+      </w:r>
+      <w:r>
+        <w:rPr>
+          <w:lang w:val="en-US"/>
+        </w:rPr>
+        <w:t xml:space="preserve"> </w:t>
+      </w:r>
+      <w:r>
+        <w:rPr>
+          <w:lang w:val="en-US"/>
+        </w:rPr>
+        <w:t>viability</w:t>
+      </w:r>
+      <w:r>
+        <w:rPr>
+          <w:lang w:val="en-US"/>
+        </w:rPr>
+        <w:t xml:space="preserve"> of</w:t>
+      </w:r>
+      <w:r>
+        <w:rPr>
+          <w:lang w:val="en-US"/>
+        </w:rPr>
+        <w:t xml:space="preserve"> the</w:t>
+      </w:r>
+      <w:r>
+        <w:rPr>
+          <w:lang w:val="en-US"/>
+        </w:rPr>
+        <w:t xml:space="preserve"> mission in terms of energy consumption and flight condition.</w:t>
+      </w:r>
+    </w:p>
+    <w:p>
+      <w:pPr>
+        <w:ind w:firstLine="708"/>
+        <w:rPr>
+          <w:lang w:val="en-US"/>
+        </w:rPr>
+      </w:pPr>
+      <w:r>
+        <w:rPr>
+          <w:lang w:val="en-US"/>
+        </w:rPr>
+        <w:t>Firstly, we need to estimate plane size, mass, flight velocity. Secondly,</w:t>
+      </w:r>
+      <w:r>
+        <w:rPr>
+          <w:lang w:val="en-US"/>
+        </w:rPr>
+        <w:t xml:space="preserve"> to e</w:t>
+      </w:r>
+      <w:r>
+        <w:rPr>
+          <w:lang w:val="en-US"/>
+        </w:rPr>
+        <w:t xml:space="preserve">stimate how much we need jet fuel in form of liquid (or gas) CO2 to </w:t>
+      </w:r>
+      <w:r>
+        <w:rPr>
+          <w:lang w:val="en-US"/>
+        </w:rPr>
+        <w:t>achieve</w:t>
+      </w:r>
+      <w:r>
+        <w:rPr>
+          <w:lang w:val="en-US"/>
+        </w:rPr>
+        <w:t xml:space="preserve"> flight conditions</w:t>
+      </w:r>
+      <w:r>
+        <w:rPr>
+          <w:lang w:val="en-US"/>
+        </w:rPr>
+        <w:t>. Thirdly,</w:t>
+      </w:r>
+      <w:r>
+        <w:rPr>
+          <w:lang w:val="en-US"/>
+        </w:rPr>
+        <w:t xml:space="preserve"> to estimate whether we can obtain enough amount of energy to</w:t>
+      </w:r>
+      <w:r>
+        <w:rPr>
+          <w:lang w:val="en-US"/>
+        </w:rPr>
+        <w:t xml:space="preserve"> transform initial </w:t>
+      </w:r>
+      <w:r>
+        <w:rPr>
+          <w:lang w:val="en-US"/>
+        </w:rPr>
+        <w:t>state</w:t>
+      </w:r>
+      <w:r>
+        <w:rPr>
+          <w:lang w:val="en-US"/>
+        </w:rPr>
+        <w:t xml:space="preserve"> of CO2 (P</w:t>
       </w:r>
       <w:proofErr w:type="gramStart"/>
       <w:r>
         <w:rPr>
           <w:lang w:val="en-US"/>
         </w:rPr>
-        <w:t>CO2, that</w:t>
+        <w:t>1,T</w:t>
       </w:r>
       <w:proofErr w:type="gramEnd"/>
       <w:r>
         <w:rPr>
           <w:lang w:val="en-US"/>
         </w:rPr>
-        <w:t xml:space="preserve"> in solid form covers surface to create </w:t>
-      </w:r>
-      <w:r>
-        <w:rPr>
-          <w:lang w:val="en-US"/>
-        </w:rPr>
-        <w:t xml:space="preserve">jet </w:t>
-      </w:r>
-      <w:r>
-        <w:rPr>
-          <w:lang w:val="en-US"/>
-        </w:rPr>
-        <w:t>thrust</w:t>
-      </w:r>
-      <w:r>
-        <w:rPr>
-          <w:lang w:val="en-US"/>
-        </w:rPr>
-        <w:t>. At landing</w:t>
-      </w:r>
-      <w:r>
-        <w:t>,</w:t>
-      </w:r>
-      <w:r>
-        <w:rPr>
-          <w:lang w:val="en-US"/>
-        </w:rPr>
-        <w:t xml:space="preserve"> plane harvest</w:t>
-      </w:r>
-      <w:r>
-        <w:rPr>
-          <w:lang w:val="en-US"/>
-        </w:rPr>
-        <w:t>s</w:t>
-      </w:r>
-      <w:r>
-        <w:rPr>
-          <w:lang w:val="en-US"/>
-        </w:rPr>
-        <w:t xml:space="preserve"> CO2 for next flight and for deceleration. On the surface</w:t>
-      </w:r>
-      <w:r>
-        <w:t>,</w:t>
-      </w:r>
-      <w:r>
-        <w:rPr>
-          <w:lang w:val="en-US"/>
-        </w:rPr>
-        <w:t xml:space="preserve"> plane </w:t>
-      </w:r>
-      <w:r>
-        <w:rPr>
-          <w:lang w:val="en-US"/>
-        </w:rPr>
-        <w:t>accumulate</w:t>
-      </w:r>
-      <w:r>
-        <w:rPr>
-          <w:lang w:val="en-US"/>
-        </w:rPr>
-        <w:t xml:space="preserve"> </w:t>
-      </w:r>
-      <w:proofErr w:type="spellStart"/>
-      <w:r>
-        <w:rPr>
-          <w:lang w:val="en-US"/>
-        </w:rPr>
-        <w:t>radio</w:t>
-      </w:r>
-      <w:r>
-        <w:rPr>
-          <w:lang w:val="en-US"/>
-        </w:rPr>
-        <w:t>isotopic</w:t>
-      </w:r>
-      <w:proofErr w:type="spellEnd"/>
-      <w:r>
-        <w:rPr>
-          <w:lang w:val="en-US"/>
-        </w:rPr>
-        <w:t xml:space="preserve"> energy in CO2, by changing it phase from solid to </w:t>
-      </w:r>
-      <w:r>
-        <w:rPr>
-          <w:lang w:val="en-US"/>
-        </w:rPr>
-        <w:t>liquid (</w:t>
-      </w:r>
-      <w:r>
-        <w:rPr>
-          <w:lang w:val="en-US"/>
-        </w:rPr>
-        <w:t xml:space="preserve">or </w:t>
-      </w:r>
-      <w:r>
-        <w:rPr>
-          <w:lang w:val="en-US"/>
-        </w:rPr>
-        <w:t>even supercritical fluid</w:t>
-      </w:r>
-      <w:r>
-        <w:rPr>
-          <w:lang w:val="en-US"/>
-        </w:rPr>
-        <w:t xml:space="preserve">). </w:t>
-      </w:r>
-      <w:r>
-        <w:rPr>
-          <w:lang w:val="en-US"/>
-        </w:rPr>
-        <w:t>Liquid (</w:t>
-      </w:r>
-      <w:r>
-        <w:rPr>
-          <w:lang w:val="en-US"/>
-        </w:rPr>
-        <w:t xml:space="preserve">or </w:t>
-      </w:r>
-      <w:r>
-        <w:rPr>
-          <w:lang w:val="en-US"/>
-        </w:rPr>
-        <w:t>supercritical fluid</w:t>
-      </w:r>
-      <w:r>
-        <w:rPr>
-          <w:lang w:val="en-US"/>
-        </w:rPr>
-        <w:t xml:space="preserve">) CO2 at high pressure is used as a jet fuel for next jump, with possible short flight, hence the name of plane “hopper”.    </w:t>
+        <w:t>1)</w:t>
+      </w:r>
+      <w:r>
+        <w:rPr>
+          <w:lang w:val="en-US"/>
+        </w:rPr>
+        <w:t xml:space="preserve"> </w:t>
+      </w:r>
+      <w:r>
+        <w:rPr>
+          <w:lang w:val="en-US"/>
+        </w:rPr>
+        <w:t>to final(P2,T2)</w:t>
+      </w:r>
+      <w:r>
+        <w:rPr>
+          <w:lang w:val="en-US"/>
+        </w:rPr>
+        <w:t>.</w:t>
       </w:r>
     </w:p>
     <w:p>
@@ -246,486 +662,40 @@
         <w:rPr>
           <w:lang w:val="en-US"/>
         </w:rPr>
-        <w:t xml:space="preserve">By </w:t>
-      </w:r>
-      <w:r>
-        <w:rPr>
-          <w:lang w:val="en-US"/>
-        </w:rPr>
-        <w:t>2020</w:t>
-      </w:r>
-      <w:r>
-        <w:t xml:space="preserve">, </w:t>
-      </w:r>
-      <w:r>
-        <w:rPr>
-          <w:lang w:val="en-US"/>
-        </w:rPr>
-        <w:t xml:space="preserve">device for </w:t>
-      </w:r>
-      <w:r>
-        <w:rPr>
-          <w:lang w:val="en-US"/>
-        </w:rPr>
-        <w:t>measurement</w:t>
-      </w:r>
-      <w:r>
-        <w:t xml:space="preserve"> </w:t>
-      </w:r>
-      <w:proofErr w:type="gramStart"/>
-      <w:r>
-        <w:rPr>
-          <w:lang w:val="en-US"/>
-        </w:rPr>
-        <w:t>will be</w:t>
-      </w:r>
-      <w:r>
-        <w:rPr>
-          <w:lang w:val="en-US"/>
-        </w:rPr>
-        <w:t xml:space="preserve"> sent</w:t>
-      </w:r>
-      <w:proofErr w:type="gramEnd"/>
-      <w:r>
-        <w:rPr>
-          <w:lang w:val="en-US"/>
-        </w:rPr>
-        <w:t xml:space="preserve"> to </w:t>
-      </w:r>
-      <w:r>
-        <w:rPr>
-          <w:lang w:val="en-US"/>
-        </w:rPr>
-        <w:t>north (</w:t>
-      </w:r>
-      <w:r>
-        <w:rPr>
-          <w:lang w:val="en-US"/>
-        </w:rPr>
-        <w:t xml:space="preserve">or south) pole of Mars. Its main mission is to check the conditions for optimal functioning of the MarsHopper. </w:t>
-      </w:r>
-      <w:r>
-        <w:rPr>
-          <w:lang w:val="en-US"/>
-        </w:rPr>
-        <w:t>F</w:t>
-      </w:r>
-      <w:r>
-        <w:rPr>
-          <w:lang w:val="en-US"/>
-        </w:rPr>
-        <w:t>irst</w:t>
-      </w:r>
-      <w:r>
-        <w:rPr>
-          <w:lang w:val="en-US"/>
-        </w:rPr>
-        <w:t xml:space="preserve">ly, check </w:t>
-      </w:r>
-      <w:r>
-        <w:rPr>
-          <w:lang w:val="en-US"/>
-        </w:rPr>
-        <w:t>density of the ice</w:t>
-      </w:r>
-      <w:r>
-        <w:rPr>
-          <w:lang w:val="en-US"/>
-        </w:rPr>
-        <w:t xml:space="preserve"> </w:t>
-      </w:r>
-      <w:r>
-        <w:rPr>
-          <w:lang w:val="en-US"/>
-        </w:rPr>
-        <w:t>(we need to confirm hypothesis that plane could grab dry ice fr</w:t>
-      </w:r>
-      <w:r>
-        <w:rPr>
-          <w:lang w:val="en-US"/>
-        </w:rPr>
-        <w:t>om the surface). Secondly, measure</w:t>
-      </w:r>
-      <w:r>
-        <w:rPr>
-          <w:lang w:val="en-US"/>
-        </w:rPr>
-        <w:t xml:space="preserve"> other parameters, like </w:t>
-      </w:r>
-      <w:r>
-        <w:rPr>
-          <w:lang w:val="en-US"/>
-        </w:rPr>
-        <w:t>temperature</w:t>
-      </w:r>
-      <w:r>
-        <w:rPr>
-          <w:lang w:val="en-US"/>
-        </w:rPr>
-        <w:t>, pressure etc.</w:t>
+        <w:t>Following calculations are only estimation to get order of magnitude</w:t>
+      </w:r>
+      <w:r>
+        <w:rPr>
+          <w:lang w:val="en-US"/>
+        </w:rPr>
+        <w:t xml:space="preserve"> of desired values to </w:t>
+      </w:r>
+      <w:r>
+        <w:rPr>
+          <w:lang w:val="en-US"/>
+        </w:rPr>
+        <w:t xml:space="preserve">estimate </w:t>
+      </w:r>
+      <w:r>
+        <w:rPr>
+          <w:lang w:val="en-US"/>
+        </w:rPr>
+        <w:t>viability of the project.</w:t>
       </w:r>
     </w:p>
     <w:p>
       <w:pPr>
         <w:ind w:firstLine="708"/>
-        <w:rPr>
-          <w:lang w:val="en-US"/>
-        </w:rPr>
-      </w:pPr>
-      <w:r>
-        <w:rPr>
-          <w:lang w:val="en-US"/>
-        </w:rPr>
-        <w:t xml:space="preserve">By </w:t>
-      </w:r>
-      <w:r>
-        <w:rPr>
-          <w:lang w:val="en-US"/>
-        </w:rPr>
-        <w:t>2024</w:t>
-      </w:r>
-      <w:r>
-        <w:rPr>
-          <w:lang w:val="en-US"/>
-        </w:rPr>
-        <w:t>,</w:t>
-      </w:r>
-      <w:r>
-        <w:rPr>
-          <w:lang w:val="en-US"/>
-        </w:rPr>
-        <w:t xml:space="preserve"> </w:t>
-      </w:r>
-      <w:r>
-        <w:rPr>
-          <w:lang w:val="en-US"/>
-        </w:rPr>
-        <w:t xml:space="preserve">recalculations </w:t>
-      </w:r>
-      <w:proofErr w:type="gramStart"/>
-      <w:r>
-        <w:rPr>
-          <w:lang w:val="en-US"/>
-        </w:rPr>
-        <w:t xml:space="preserve">will </w:t>
-      </w:r>
-      <w:r>
-        <w:rPr>
-          <w:lang w:val="en-US"/>
-        </w:rPr>
-        <w:t>be done</w:t>
-      </w:r>
-      <w:proofErr w:type="gramEnd"/>
-      <w:r>
-        <w:rPr>
-          <w:lang w:val="en-US"/>
-        </w:rPr>
-        <w:t xml:space="preserve"> based on measured data and </w:t>
-      </w:r>
-      <w:r>
-        <w:rPr>
-          <w:lang w:val="en-US"/>
-        </w:rPr>
-        <w:t>MarsHopper</w:t>
-      </w:r>
-      <w:r>
-        <w:rPr>
-          <w:lang w:val="en-US"/>
-        </w:rPr>
-        <w:t xml:space="preserve"> </w:t>
-      </w:r>
-      <w:r>
-        <w:rPr>
-          <w:lang w:val="en-US"/>
-        </w:rPr>
-        <w:t xml:space="preserve">will </w:t>
-      </w:r>
-      <w:r>
-        <w:rPr>
-          <w:lang w:val="en-US"/>
-        </w:rPr>
-        <w:t>be</w:t>
-      </w:r>
-      <w:r>
-        <w:rPr>
-          <w:lang w:val="en-US"/>
-        </w:rPr>
-        <w:t xml:space="preserve"> </w:t>
-      </w:r>
-      <w:r>
-        <w:rPr>
-          <w:lang w:val="en-US"/>
-        </w:rPr>
-        <w:t xml:space="preserve">sent </w:t>
-      </w:r>
-      <w:r>
-        <w:rPr>
-          <w:lang w:val="en-US"/>
-        </w:rPr>
-        <w:t>to Mars. After entering the atmosphere, plane transform</w:t>
-      </w:r>
-      <w:r>
-        <w:rPr>
-          <w:lang w:val="en-US"/>
-        </w:rPr>
-        <w:t>s</w:t>
-      </w:r>
-      <w:r>
-        <w:rPr>
-          <w:lang w:val="en-US"/>
-        </w:rPr>
-        <w:t xml:space="preserve"> itself to its flight condition, like plane form ARES project. Before first landing, plane es</w:t>
-      </w:r>
-      <w:r>
-        <w:rPr>
-          <w:lang w:val="en-US"/>
-        </w:rPr>
-        <w:t xml:space="preserve">timates its future landing points. At first </w:t>
-      </w:r>
-      <w:r>
-        <w:rPr>
-          <w:lang w:val="en-US"/>
-        </w:rPr>
-        <w:t>landing,</w:t>
-      </w:r>
-      <w:r>
-        <w:rPr>
-          <w:lang w:val="en-US"/>
-        </w:rPr>
-        <w:t xml:space="preserve"> plane harvest</w:t>
-      </w:r>
-      <w:r>
-        <w:rPr>
-          <w:lang w:val="en-US"/>
-        </w:rPr>
-        <w:t>s</w:t>
-      </w:r>
-      <w:r>
-        <w:rPr>
-          <w:lang w:val="en-US"/>
-        </w:rPr>
-        <w:t xml:space="preserve"> dry ice</w:t>
-      </w:r>
-      <w:r>
-        <w:rPr>
-          <w:lang w:val="en-US"/>
-        </w:rPr>
-        <w:t>, accumulates energy in CO2</w:t>
-      </w:r>
-      <w:r>
-        <w:rPr>
-          <w:lang w:val="en-US"/>
-        </w:rPr>
-        <w:t xml:space="preserve"> and use</w:t>
-      </w:r>
-      <w:r>
-        <w:rPr>
-          <w:lang w:val="en-US"/>
-        </w:rPr>
-        <w:t>s</w:t>
-      </w:r>
-      <w:r>
-        <w:rPr>
-          <w:lang w:val="en-US"/>
-        </w:rPr>
-        <w:t xml:space="preserve"> it for next jump. </w:t>
-      </w:r>
-    </w:p>
-    <w:p>
-      <w:pPr>
-        <w:rPr>
-          <w:lang w:val="en-US"/>
-        </w:rPr>
-      </w:pPr>
-    </w:p>
-    <w:p>
-      <w:pPr>
-        <w:rPr>
-          <w:lang w:val="en-US"/>
-        </w:rPr>
-      </w:pPr>
-      <w:r>
-        <w:rPr>
-          <w:lang w:val="en-US"/>
-        </w:rPr>
-        <w:t>Generally, we need to estimate</w:t>
-      </w:r>
-      <w:r>
-        <w:rPr>
-          <w:lang w:val="en-US"/>
-        </w:rPr>
-        <w:t xml:space="preserve"> </w:t>
-      </w:r>
-      <w:r>
-        <w:rPr>
-          <w:lang w:val="en-US"/>
-        </w:rPr>
-        <w:t>viability</w:t>
-      </w:r>
-      <w:r>
-        <w:rPr>
-          <w:lang w:val="en-US"/>
-        </w:rPr>
-        <w:t xml:space="preserve"> of</w:t>
-      </w:r>
-      <w:r>
-        <w:rPr>
-          <w:lang w:val="en-US"/>
-        </w:rPr>
-        <w:t xml:space="preserve"> the</w:t>
-      </w:r>
-      <w:r>
-        <w:rPr>
-          <w:lang w:val="en-US"/>
-        </w:rPr>
-        <w:t xml:space="preserve"> mission in terms of energy consumption and flight condition.</w:t>
-      </w:r>
+      </w:pPr>
     </w:p>
     <w:p>
       <w:pPr>
         <w:ind w:firstLine="708"/>
-        <w:rPr>
-          <w:lang w:val="en-US"/>
-        </w:rPr>
-      </w:pPr>
-      <w:r>
-        <w:rPr>
-          <w:lang w:val="en-US"/>
-        </w:rPr>
-        <w:t>Firstly, we need to estimate plane size, mass, flight velocity. Secondly,</w:t>
-      </w:r>
-      <w:r>
-        <w:rPr>
-          <w:lang w:val="en-US"/>
-        </w:rPr>
-        <w:t xml:space="preserve"> to e</w:t>
-      </w:r>
-      <w:r>
-        <w:rPr>
-          <w:lang w:val="en-US"/>
-        </w:rPr>
-        <w:t xml:space="preserve">stimate how much we need jet fuel in form of liquid (or gas) CO2 to </w:t>
-      </w:r>
-      <w:r>
-        <w:rPr>
-          <w:lang w:val="en-US"/>
-        </w:rPr>
-        <w:t>achieve</w:t>
-      </w:r>
-      <w:r>
-        <w:rPr>
-          <w:lang w:val="en-US"/>
-        </w:rPr>
-        <w:t xml:space="preserve"> flight conditions</w:t>
-      </w:r>
-      <w:r>
-        <w:rPr>
-          <w:lang w:val="en-US"/>
-        </w:rPr>
-        <w:t>. Thirdly,</w:t>
-      </w:r>
-      <w:r>
-        <w:rPr>
-          <w:lang w:val="en-US"/>
-        </w:rPr>
-        <w:t xml:space="preserve"> to estimate whether we can obtain enough amount of energy to</w:t>
-      </w:r>
-      <w:r>
-        <w:rPr>
-          <w:lang w:val="en-US"/>
-        </w:rPr>
-        <w:t xml:space="preserve"> transform initial </w:t>
-      </w:r>
-      <w:r>
-        <w:rPr>
-          <w:lang w:val="en-US"/>
-        </w:rPr>
-        <w:t>state</w:t>
-      </w:r>
-      <w:r>
-        <w:rPr>
-          <w:lang w:val="en-US"/>
-        </w:rPr>
-        <w:t xml:space="preserve"> of CO2 (P1</w:t>
-      </w:r>
-      <w:proofErr w:type="gramStart"/>
-      <w:r>
-        <w:rPr>
-          <w:lang w:val="en-US"/>
-        </w:rPr>
-        <w:t>,T1</w:t>
-      </w:r>
-      <w:proofErr w:type="gramEnd"/>
-      <w:r>
-        <w:rPr>
-          <w:lang w:val="en-US"/>
-        </w:rPr>
-        <w:t>)</w:t>
-      </w:r>
-      <w:r>
-        <w:rPr>
-          <w:lang w:val="en-US"/>
-        </w:rPr>
-        <w:t xml:space="preserve"> </w:t>
-      </w:r>
-      <w:r>
-        <w:rPr>
-          <w:lang w:val="en-US"/>
-        </w:rPr>
-        <w:t>to final(P2,T2)</w:t>
-      </w:r>
-      <w:r>
-        <w:rPr>
-          <w:lang w:val="en-US"/>
-        </w:rPr>
-        <w:t>.</w:t>
-      </w:r>
-    </w:p>
-    <w:p>
-      <w:pPr>
-        <w:ind w:firstLine="708"/>
-        <w:rPr>
-          <w:lang w:val="en-US"/>
-        </w:rPr>
-      </w:pPr>
-      <w:r>
-        <w:rPr>
-          <w:lang w:val="en-US"/>
-        </w:rPr>
-        <w:t>Following calculations are only estimation to get order of magnitude</w:t>
-      </w:r>
-      <w:r>
-        <w:rPr>
-          <w:lang w:val="en-US"/>
-        </w:rPr>
-        <w:t xml:space="preserve"> of desired values to </w:t>
-      </w:r>
-      <w:r>
-        <w:rPr>
-          <w:lang w:val="en-US"/>
-        </w:rPr>
-        <w:t xml:space="preserve">estimate </w:t>
-      </w:r>
-      <w:r>
-        <w:rPr>
-          <w:lang w:val="en-US"/>
-        </w:rPr>
-        <w:t>viability of the project.</w:t>
-      </w:r>
-    </w:p>
-    <w:p>
-      <w:pPr>
-        <w:ind w:firstLine="708"/>
-      </w:pPr>
-    </w:p>
-    <w:p>
-      <w:pPr>
-        <w:ind w:firstLine="708"/>
-      </w:pPr>
-    </w:p>
-    <w:p>
-      <w:pPr>
-        <w:pStyle w:val="2"/>
+      </w:pPr>
+    </w:p>
+    <w:p>
+      <w:pPr>
+        <w:pStyle w:val="Heading2"/>
         <w:numPr>
           <w:ilvl w:val="0"/>
           <w:numId w:val="2"/>
@@ -807,19 +777,23 @@
           <w:lang w:val="en-US"/>
         </w:rPr>
       </w:pPr>
-      <w:proofErr w:type="gramStart"/>
-      <w:r>
-        <w:rPr>
-          <w:lang w:val="en-US"/>
-        </w:rPr>
-        <w:t>wing</w:t>
-      </w:r>
-      <w:proofErr w:type="gramEnd"/>
-      <w:r>
-        <w:rPr>
-          <w:lang w:val="en-US"/>
-        </w:rPr>
-        <w:t xml:space="preserve"> size(chord = 1m, span = 10m), </w:t>
+      <w:r>
+        <w:rPr>
+          <w:lang w:val="en-US"/>
+        </w:rPr>
+        <w:t>wing size</w:t>
+      </w:r>
+      <w:r>
+        <w:rPr>
+          <w:lang w:val="en-US"/>
+        </w:rPr>
+        <w:t xml:space="preserve"> </w:t>
+      </w:r>
+      <w:r>
+        <w:rPr>
+          <w:lang w:val="en-US"/>
+        </w:rPr>
+        <w:t xml:space="preserve">(chord = 1m, span = 10m), </w:t>
       </w:r>
     </w:p>
     <w:p>
@@ -829,19 +803,11 @@
           <w:lang w:val="en-US"/>
         </w:rPr>
       </w:pPr>
-      <w:proofErr w:type="gramStart"/>
-      <w:r>
-        <w:rPr>
-          <w:lang w:val="en-US"/>
-        </w:rPr>
-        <w:t>airfoil</w:t>
-      </w:r>
-      <w:proofErr w:type="gramEnd"/>
-      <w:r>
-        <w:rPr>
-          <w:lang w:val="en-US"/>
-        </w:rPr>
-        <w:t xml:space="preserve"> angle = 12 </w:t>
+      <w:r>
+        <w:rPr>
+          <w:lang w:val="en-US"/>
+        </w:rPr>
+        <w:t xml:space="preserve">airfoil angle = 12 </w:t>
       </w:r>
       <w:proofErr w:type="spellStart"/>
       <w:r>
@@ -876,19 +842,11 @@
         </w:rPr>
         <w:tab/>
       </w:r>
-      <w:proofErr w:type="gramStart"/>
-      <w:r>
-        <w:rPr>
-          <w:lang w:val="en-US"/>
-        </w:rPr>
-        <w:t>flight</w:t>
-      </w:r>
-      <w:proofErr w:type="gramEnd"/>
-      <w:r>
-        <w:rPr>
-          <w:lang w:val="en-US"/>
-        </w:rPr>
-        <w:t xml:space="preserve"> speed 360 km/h, </w:t>
+      <w:r>
+        <w:rPr>
+          <w:lang w:val="en-US"/>
+        </w:rPr>
+        <w:t xml:space="preserve">flight speed 360 km/h, </w:t>
       </w:r>
     </w:p>
     <w:p>
@@ -898,19 +856,11 @@
           <w:lang w:val="en-US"/>
         </w:rPr>
       </w:pPr>
-      <w:proofErr w:type="gramStart"/>
-      <w:r>
-        <w:rPr>
-          <w:lang w:val="en-US"/>
-        </w:rPr>
-        <w:t>we</w:t>
-      </w:r>
-      <w:proofErr w:type="gramEnd"/>
-      <w:r>
-        <w:rPr>
-          <w:lang w:val="en-US"/>
-        </w:rPr>
-        <w:t xml:space="preserve"> have lift force 1060N</w:t>
+      <w:r>
+        <w:rPr>
+          <w:lang w:val="en-US"/>
+        </w:rPr>
+        <w:t>we have lift force 1060N</w:t>
       </w:r>
       <w:r>
         <w:rPr>
@@ -969,7 +919,7 @@
           <v:shape id="_x0000_i1025" type="#_x0000_t75" style="width:63pt;height:30.75pt" o:ole="">
             <v:imagedata r:id="rId5" o:title=""/>
           </v:shape>
-          <o:OLEObject Type="Embed" ProgID="Equation.DSMT4" ShapeID="_x0000_i1025" DrawAspect="Content" ObjectID="_1523281521" r:id="rId6"/>
+          <o:OLEObject Type="Embed" ProgID="Equation.DSMT4" ShapeID="_x0000_i1025" DrawAspect="Content" ObjectID="_1523383594" r:id="rId6"/>
         </w:object>
       </w:r>
       <w:r>
@@ -1047,31 +997,33 @@
           <w:lang w:val="en-US"/>
         </w:rPr>
       </w:pPr>
-    </w:p>
-    <w:p>
-      <w:pPr>
-        <w:rPr>
-          <w:lang w:val="en-US"/>
-        </w:rPr>
-      </w:pPr>
-    </w:p>
-    <w:p>
-      <w:pPr>
-        <w:rPr>
-          <w:lang w:val="en-US"/>
-        </w:rPr>
-      </w:pPr>
-    </w:p>
-    <w:p>
-      <w:pPr>
-        <w:rPr>
-          <w:lang w:val="en-US"/>
-        </w:rPr>
-      </w:pPr>
-    </w:p>
-    <w:p>
-      <w:pPr>
-        <w:pStyle w:val="2"/>
+      <w:bookmarkStart w:id="0" w:name="_GoBack"/>
+    </w:p>
+    <w:bookmarkEnd w:id="0"/>
+    <w:p>
+      <w:pPr>
+        <w:rPr>
+          <w:lang w:val="en-US"/>
+        </w:rPr>
+      </w:pPr>
+    </w:p>
+    <w:p>
+      <w:pPr>
+        <w:rPr>
+          <w:lang w:val="en-US"/>
+        </w:rPr>
+      </w:pPr>
+    </w:p>
+    <w:p>
+      <w:pPr>
+        <w:rPr>
+          <w:lang w:val="en-US"/>
+        </w:rPr>
+      </w:pPr>
+    </w:p>
+    <w:p>
+      <w:pPr>
+        <w:pStyle w:val="Heading2"/>
         <w:numPr>
           <w:ilvl w:val="0"/>
           <w:numId w:val="2"/>
@@ -1147,7 +1099,7 @@
     </w:p>
     <w:p>
       <w:pPr>
-        <w:pStyle w:val="a3"/>
+        <w:pStyle w:val="ListParagraph"/>
       </w:pPr>
       <w:r>
         <w:rPr>
@@ -1157,7 +1109,7 @@
           <v:shape id="_x0000_i1026" type="#_x0000_t75" style="width:74.25pt;height:30.75pt" o:ole="">
             <v:imagedata r:id="rId7" o:title=""/>
           </v:shape>
-          <o:OLEObject Type="Embed" ProgID="Equation.DSMT4" ShapeID="_x0000_i1026" DrawAspect="Content" ObjectID="_1523281522" r:id="rId8"/>
+          <o:OLEObject Type="Embed" ProgID="Equation.DSMT4" ShapeID="_x0000_i1026" DrawAspect="Content" ObjectID="_1523383595" r:id="rId8"/>
         </w:object>
       </w:r>
       <w:r>
@@ -1202,13 +1154,8 @@
         </w:rPr>
         <w:t xml:space="preserve"> we can use equation of </w:t>
       </w:r>
-      <w:proofErr w:type="spellStart"/>
-      <w:r>
-        <w:t>velocity</w:t>
-      </w:r>
-      <w:proofErr w:type="spellEnd"/>
-      <w:r>
-        <w:t xml:space="preserve"> </w:t>
+      <w:r>
+        <w:t xml:space="preserve">velocity </w:t>
       </w:r>
       <w:r>
         <w:rPr>
@@ -1219,12 +1166,12 @@
     </w:p>
     <w:p>
       <w:pPr>
-        <w:pStyle w:val="a3"/>
+        <w:pStyle w:val="ListParagraph"/>
       </w:pPr>
       <w:r>
         <w:rPr>
           <w:noProof/>
-          <w:lang w:eastAsia="uk-UA"/>
+          <w:lang w:val="en-US"/>
         </w:rPr>
         <w:drawing>
           <wp:inline distT="0" distB="0" distL="0" distR="0">
@@ -1278,17 +1225,17 @@
     </w:p>
     <w:p>
       <w:pPr>
-        <w:pStyle w:val="a3"/>
+        <w:pStyle w:val="ListParagraph"/>
       </w:pPr>
       <w:r>
         <w:rPr>
           <w:position w:val="-124"/>
         </w:rPr>
         <w:object w:dxaOrig="2500" w:dyaOrig="2600">
-          <v:shape id="_x0000_i1038" type="#_x0000_t75" style="width:125.25pt;height:129.75pt" o:ole="">
+          <v:shape id="_x0000_i1027" type="#_x0000_t75" style="width:125.25pt;height:129.75pt" o:ole="">
             <v:imagedata r:id="rId10" o:title=""/>
           </v:shape>
-          <o:OLEObject Type="Embed" ProgID="Equation.DSMT4" ShapeID="_x0000_i1038" DrawAspect="Content" ObjectID="_1523281523" r:id="rId11"/>
+          <o:OLEObject Type="Embed" ProgID="Equation.DSMT4" ShapeID="_x0000_i1027" DrawAspect="Content" ObjectID="_1523383596" r:id="rId11"/>
         </w:object>
       </w:r>
       <w:r>
@@ -1297,7 +1244,7 @@
     </w:p>
     <w:p>
       <w:pPr>
-        <w:pStyle w:val="a3"/>
+        <w:pStyle w:val="ListParagraph"/>
         <w:rPr>
           <w:lang w:val="en-US"/>
         </w:rPr>
@@ -1314,7 +1261,21 @@
         <w:rPr>
           <w:lang w:val="en-US"/>
         </w:rPr>
-        <w:t>Let suppose that plane have acceleration 50 m/s2 and in 2 sec it achieve</w:t>
+        <w:t xml:space="preserve">Let suppose that plane have acceleration 50 m/s2 and in 2 </w:t>
+      </w:r>
+      <w:proofErr w:type="gramStart"/>
+      <w:r>
+        <w:rPr>
+          <w:lang w:val="en-US"/>
+        </w:rPr>
+        <w:t>sec</w:t>
+      </w:r>
+      <w:proofErr w:type="gramEnd"/>
+      <w:r>
+        <w:rPr>
+          <w:lang w:val="en-US"/>
+        </w:rPr>
+        <w:t xml:space="preserve"> it achieve</w:t>
       </w:r>
       <w:r>
         <w:t>і</w:t>
@@ -1344,7 +1305,6 @@
         <w:t xml:space="preserve">equals 360 km/h. </w:t>
       </w:r>
       <w:proofErr w:type="spellStart"/>
-      <w:proofErr w:type="gramStart"/>
       <w:r>
         <w:rPr>
           <w:lang w:val="en-US"/>
@@ -1352,7 +1312,6 @@
         <w:t>Than</w:t>
       </w:r>
       <w:proofErr w:type="spellEnd"/>
-      <w:proofErr w:type="gramEnd"/>
       <w:r>
         <w:rPr>
           <w:lang w:val="en-US"/>
@@ -1452,21 +1411,7 @@
         <w:rPr>
           <w:lang w:val="en-US"/>
         </w:rPr>
-        <w:t xml:space="preserve">In 2 </w:t>
-      </w:r>
-      <w:proofErr w:type="gramStart"/>
-      <w:r>
-        <w:rPr>
-          <w:lang w:val="en-US"/>
-        </w:rPr>
-        <w:t>seconds</w:t>
-      </w:r>
-      <w:proofErr w:type="gramEnd"/>
-      <w:r>
-        <w:rPr>
-          <w:lang w:val="en-US"/>
-        </w:rPr>
-        <w:t xml:space="preserve"> we will consume 3</w:t>
+        <w:t>In 2 seconds we will consume 3</w:t>
       </w:r>
       <w:r>
         <w:rPr>
@@ -1518,23 +1463,7 @@
         <w:t>s</w:t>
       </w:r>
       <w:r>
-        <w:t xml:space="preserve"> </w:t>
-      </w:r>
-      <w:proofErr w:type="spellStart"/>
-      <w:r>
-        <w:t>powered</w:t>
-      </w:r>
-      <w:proofErr w:type="spellEnd"/>
-      <w:r>
-        <w:t xml:space="preserve"> </w:t>
-      </w:r>
-      <w:proofErr w:type="spellStart"/>
-      <w:r>
-        <w:t>by</w:t>
-      </w:r>
-      <w:proofErr w:type="spellEnd"/>
-      <w:r>
-        <w:t xml:space="preserve"> CO2</w:t>
+        <w:t xml:space="preserve"> powered by CO2</w:t>
       </w:r>
       <w:r>
         <w:rPr>
@@ -1573,11 +1502,9 @@
         </w:rPr>
         <w:t xml:space="preserve"> and accordingly CO2 </w:t>
       </w:r>
-      <w:proofErr w:type="spellStart"/>
       <w:r>
         <w:t>consumption</w:t>
       </w:r>
-      <w:proofErr w:type="spellEnd"/>
       <w:r>
         <w:rPr>
           <w:lang w:val="en-US"/>
@@ -1619,7 +1546,7 @@
     </w:p>
     <w:p>
       <w:pPr>
-        <w:pStyle w:val="2"/>
+        <w:pStyle w:val="Heading2"/>
         <w:numPr>
           <w:ilvl w:val="0"/>
           <w:numId w:val="2"/>
@@ -1726,85 +1653,8 @@
         </w:rPr>
         <w:t xml:space="preserve">. While heating dry ice we sublimate it to gas phase. We have an advantage that dry ice is near phase transition. </w:t>
       </w:r>
-      <w:proofErr w:type="spellStart"/>
-      <w:r>
-        <w:t>Pressure</w:t>
-      </w:r>
-      <w:proofErr w:type="spellEnd"/>
-      <w:r>
-        <w:t xml:space="preserve"> </w:t>
-      </w:r>
-      <w:proofErr w:type="spellStart"/>
-      <w:r>
-        <w:t>of</w:t>
-      </w:r>
-      <w:proofErr w:type="spellEnd"/>
-      <w:r>
-        <w:t xml:space="preserve"> </w:t>
-      </w:r>
-      <w:proofErr w:type="spellStart"/>
-      <w:r>
-        <w:t>gas</w:t>
-      </w:r>
-      <w:proofErr w:type="spellEnd"/>
-      <w:r>
-        <w:t xml:space="preserve"> </w:t>
-      </w:r>
-      <w:proofErr w:type="spellStart"/>
-      <w:r>
-        <w:t>rises</w:t>
-      </w:r>
-      <w:proofErr w:type="spellEnd"/>
-      <w:r>
-        <w:t xml:space="preserve"> </w:t>
-      </w:r>
-      <w:proofErr w:type="spellStart"/>
-      <w:r>
-        <w:t>and</w:t>
-      </w:r>
-      <w:proofErr w:type="spellEnd"/>
-      <w:r>
-        <w:t xml:space="preserve"> </w:t>
-      </w:r>
-      <w:proofErr w:type="spellStart"/>
-      <w:r>
-        <w:t>we</w:t>
-      </w:r>
-      <w:proofErr w:type="spellEnd"/>
-      <w:r>
-        <w:t xml:space="preserve"> </w:t>
-      </w:r>
-      <w:proofErr w:type="spellStart"/>
-      <w:r>
-        <w:t>achive</w:t>
-      </w:r>
-      <w:proofErr w:type="spellEnd"/>
-      <w:r>
-        <w:t xml:space="preserve"> </w:t>
-      </w:r>
-      <w:proofErr w:type="spellStart"/>
-      <w:r>
-        <w:t>triple</w:t>
-      </w:r>
-      <w:proofErr w:type="spellEnd"/>
-      <w:r>
-        <w:t xml:space="preserve"> </w:t>
-      </w:r>
-      <w:proofErr w:type="spellStart"/>
-      <w:r>
-        <w:t>point</w:t>
-      </w:r>
-      <w:proofErr w:type="spellEnd"/>
-      <w:r>
-        <w:t xml:space="preserve"> </w:t>
-      </w:r>
-      <w:proofErr w:type="spellStart"/>
-      <w:r>
-        <w:t>of</w:t>
-      </w:r>
-      <w:proofErr w:type="spellEnd"/>
-      <w:r>
-        <w:t xml:space="preserve"> CO2. </w:t>
+      <w:r>
+        <w:t xml:space="preserve">Pressure of gas rises and we achive triple point of CO2. </w:t>
       </w:r>
       <w:r>
         <w:rPr>
@@ -1837,7 +1687,7 @@
       <w:r>
         <w:rPr>
           <w:noProof/>
-          <w:lang w:eastAsia="uk-UA"/>
+          <w:lang w:val="en-US"/>
         </w:rPr>
         <w:lastRenderedPageBreak/>
         <w:drawing>
@@ -1898,7 +1748,6 @@
         </w:rPr>
         <w:t xml:space="preserve">Suppose dry ice is </w:t>
       </w:r>
-      <w:proofErr w:type="spellStart"/>
       <w:r>
         <w:rPr>
           <w:rFonts w:ascii="Arial" w:hAnsi="Arial" w:cs="Arial"/>
@@ -1909,7 +1758,6 @@
         </w:rPr>
         <w:t>crumbly</w:t>
       </w:r>
-      <w:proofErr w:type="spellEnd"/>
       <w:r>
         <w:rPr>
           <w:rFonts w:ascii="Arial" w:hAnsi="Arial" w:cs="Arial"/>
@@ -1931,16 +1779,16 @@
           <w:position w:val="-20"/>
         </w:rPr>
         <w:object w:dxaOrig="1980" w:dyaOrig="540">
-          <v:shape id="_x0000_i1027" type="#_x0000_t75" style="width:99pt;height:27pt" o:ole="">
+          <v:shape id="_x0000_i1028" type="#_x0000_t75" style="width:99pt;height:27pt" o:ole="">
             <v:imagedata r:id="rId13" o:title=""/>
           </v:shape>
-          <o:OLEObject Type="Embed" ProgID="Equation.DSMT4" ShapeID="_x0000_i1027" DrawAspect="Content" ObjectID="_1523281524" r:id="rId14"/>
+          <o:OLEObject Type="Embed" ProgID="Equation.DSMT4" ShapeID="_x0000_i1028" DrawAspect="Content" ObjectID="_1523383597" r:id="rId14"/>
         </w:object>
       </w:r>
       <w:r>
         <w:t xml:space="preserve"> </w:t>
       </w:r>
-      <w:bookmarkStart w:id="0" w:name="MTBlankEqn"/>
+      <w:bookmarkStart w:id="1" w:name="MTBlankEqn"/>
     </w:p>
     <w:p>
       <w:r>
@@ -1948,13 +1796,13 @@
           <w:position w:val="-20"/>
         </w:rPr>
         <w:object w:dxaOrig="4220" w:dyaOrig="540">
-          <v:shape id="_x0000_i1028" type="#_x0000_t75" style="width:211.5pt;height:27pt" o:ole="">
+          <v:shape id="_x0000_i1029" type="#_x0000_t75" style="width:211.5pt;height:27pt" o:ole="">
             <v:imagedata r:id="rId15" o:title=""/>
           </v:shape>
-          <o:OLEObject Type="Embed" ProgID="Equation.DSMT4" ShapeID="_x0000_i1028" DrawAspect="Content" ObjectID="_1523281525" r:id="rId16"/>
+          <o:OLEObject Type="Embed" ProgID="Equation.DSMT4" ShapeID="_x0000_i1029" DrawAspect="Content" ObjectID="_1523383598" r:id="rId16"/>
         </w:object>
       </w:r>
-      <w:bookmarkEnd w:id="0"/>
+      <w:bookmarkEnd w:id="1"/>
       <w:r>
         <w:t xml:space="preserve"> </w:t>
       </w:r>
@@ -1965,10 +1813,10 @@
           <w:position w:val="-14"/>
         </w:rPr>
         <w:object w:dxaOrig="4920" w:dyaOrig="400">
-          <v:shape id="_x0000_i1029" type="#_x0000_t75" style="width:246pt;height:20.25pt" o:ole="">
+          <v:shape id="_x0000_i1030" type="#_x0000_t75" style="width:246pt;height:20.25pt" o:ole="">
             <v:imagedata r:id="rId17" o:title=""/>
           </v:shape>
-          <o:OLEObject Type="Embed" ProgID="Equation.DSMT4" ShapeID="_x0000_i1029" DrawAspect="Content" ObjectID="_1523281526" r:id="rId18"/>
+          <o:OLEObject Type="Embed" ProgID="Equation.DSMT4" ShapeID="_x0000_i1030" DrawAspect="Content" ObjectID="_1523383599" r:id="rId18"/>
         </w:object>
       </w:r>
     </w:p>
@@ -2003,15 +1851,7 @@
         <w:t>reservoir</w:t>
       </w:r>
       <w:r>
-        <w:t xml:space="preserve"> </w:t>
-      </w:r>
-      <w:proofErr w:type="spellStart"/>
-      <w:r>
-        <w:t>with</w:t>
-      </w:r>
-      <w:proofErr w:type="spellEnd"/>
-      <w:r>
-        <w:t xml:space="preserve"> </w:t>
+        <w:t xml:space="preserve"> with </w:t>
       </w:r>
       <w:r>
         <w:rPr>
@@ -2028,7 +1868,7 @@
     </w:p>
     <w:p>
       <w:pPr>
-        <w:pStyle w:val="a3"/>
+        <w:pStyle w:val="ListParagraph"/>
         <w:ind w:left="765"/>
         <w:rPr>
           <w:b/>
@@ -2051,10 +1891,10 @@
           <w:position w:val="-22"/>
         </w:rPr>
         <w:object w:dxaOrig="3460" w:dyaOrig="520">
-          <v:shape id="_x0000_i1030" type="#_x0000_t75" style="width:173.25pt;height:26.25pt" o:ole="">
+          <v:shape id="_x0000_i1031" type="#_x0000_t75" style="width:173.25pt;height:26.25pt" o:ole="">
             <v:imagedata r:id="rId19" o:title=""/>
           </v:shape>
-          <o:OLEObject Type="Embed" ProgID="Equation.DSMT4" ShapeID="_x0000_i1030" DrawAspect="Content" ObjectID="_1523281527" r:id="rId20"/>
+          <o:OLEObject Type="Embed" ProgID="Equation.DSMT4" ShapeID="_x0000_i1031" DrawAspect="Content" ObjectID="_1523383600" r:id="rId20"/>
         </w:object>
       </w:r>
       <w:r>
@@ -2067,21 +1907,7 @@
         <w:rPr>
           <w:lang w:val="en-US"/>
         </w:rPr>
-        <w:t xml:space="preserve">To heat 1 g of CO2 for </w:t>
-      </w:r>
-      <w:proofErr w:type="gramStart"/>
-      <w:r>
-        <w:rPr>
-          <w:lang w:val="en-US"/>
-        </w:rPr>
-        <w:t>an</w:t>
-      </w:r>
-      <w:proofErr w:type="gramEnd"/>
-      <w:r>
-        <w:rPr>
-          <w:lang w:val="en-US"/>
-        </w:rPr>
-        <w:t xml:space="preserve"> 1K we nee</w:t>
+        <w:t>To heat 1 g of CO2 for an 1K we nee</w:t>
       </w:r>
       <w:r>
         <w:rPr>
@@ -2098,7 +1924,6 @@
     </w:p>
     <w:p/>
     <w:p>
-      <w:proofErr w:type="spellStart"/>
       <w:r>
         <w:rPr>
           <w:u w:val="single"/>
@@ -2109,49 +1934,26 @@
         <w:rPr>
           <w:u w:val="single"/>
         </w:rPr>
-        <w:t>nthalpy</w:t>
-      </w:r>
-      <w:proofErr w:type="spellEnd"/>
+        <w:t>nthalpy change</w:t>
+      </w:r>
       <w:r>
         <w:rPr>
           <w:u w:val="single"/>
-        </w:rPr>
-        <w:t xml:space="preserve"> </w:t>
-      </w:r>
-      <w:proofErr w:type="spellStart"/>
+          <w:lang w:val="en-US"/>
+        </w:rPr>
+        <w:t xml:space="preserve"> </w:t>
+      </w:r>
       <w:r>
         <w:rPr>
           <w:u w:val="single"/>
         </w:rPr>
-        <w:t>change</w:t>
-      </w:r>
-      <w:proofErr w:type="spellEnd"/>
+        <w:t xml:space="preserve">of </w:t>
+      </w:r>
       <w:r>
         <w:rPr>
           <w:u w:val="single"/>
           <w:lang w:val="en-US"/>
         </w:rPr>
-        <w:t xml:space="preserve"> </w:t>
-      </w:r>
-      <w:proofErr w:type="spellStart"/>
-      <w:r>
-        <w:rPr>
-          <w:u w:val="single"/>
-        </w:rPr>
-        <w:t>of</w:t>
-      </w:r>
-      <w:proofErr w:type="spellEnd"/>
-      <w:r>
-        <w:rPr>
-          <w:u w:val="single"/>
-        </w:rPr>
-        <w:t xml:space="preserve"> </w:t>
-      </w:r>
-      <w:r>
-        <w:rPr>
-          <w:u w:val="single"/>
-          <w:lang w:val="en-US"/>
-        </w:rPr>
         <w:t>sublimation</w:t>
       </w:r>
       <w:r>
@@ -2159,10 +1961,10 @@
           <w:position w:val="-22"/>
         </w:rPr>
         <w:object w:dxaOrig="1680" w:dyaOrig="520">
-          <v:shape id="_x0000_i1031" type="#_x0000_t75" style="width:84pt;height:26.25pt" o:ole="">
+          <v:shape id="_x0000_i1032" type="#_x0000_t75" style="width:84pt;height:26.25pt" o:ole="">
             <v:imagedata r:id="rId21" o:title=""/>
           </v:shape>
-          <o:OLEObject Type="Embed" ProgID="Equation.DSMT4" ShapeID="_x0000_i1031" DrawAspect="Content" ObjectID="_1523281528" r:id="rId22"/>
+          <o:OLEObject Type="Embed" ProgID="Equation.DSMT4" ShapeID="_x0000_i1032" DrawAspect="Content" ObjectID="_1523383601" r:id="rId22"/>
         </w:object>
       </w:r>
       <w:r>
@@ -2179,7 +1981,6 @@
       </w:r>
     </w:p>
     <w:p>
-      <w:proofErr w:type="spellStart"/>
       <w:r>
         <w:rPr>
           <w:u w:val="single"/>
@@ -2190,49 +1991,26 @@
         <w:rPr>
           <w:u w:val="single"/>
         </w:rPr>
-        <w:t>nthalpy</w:t>
-      </w:r>
-      <w:proofErr w:type="spellEnd"/>
+        <w:t>nthalpy change</w:t>
+      </w:r>
       <w:r>
         <w:rPr>
           <w:u w:val="single"/>
-        </w:rPr>
-        <w:t xml:space="preserve"> </w:t>
-      </w:r>
-      <w:proofErr w:type="spellStart"/>
+          <w:lang w:val="en-US"/>
+        </w:rPr>
+        <w:t xml:space="preserve"> </w:t>
+      </w:r>
       <w:r>
         <w:rPr>
           <w:u w:val="single"/>
         </w:rPr>
-        <w:t>change</w:t>
-      </w:r>
-      <w:proofErr w:type="spellEnd"/>
+        <w:t xml:space="preserve">of </w:t>
+      </w:r>
       <w:r>
         <w:rPr>
           <w:u w:val="single"/>
           <w:lang w:val="en-US"/>
         </w:rPr>
-        <w:t xml:space="preserve"> </w:t>
-      </w:r>
-      <w:proofErr w:type="spellStart"/>
-      <w:r>
-        <w:rPr>
-          <w:u w:val="single"/>
-        </w:rPr>
-        <w:t>of</w:t>
-      </w:r>
-      <w:proofErr w:type="spellEnd"/>
-      <w:r>
-        <w:rPr>
-          <w:u w:val="single"/>
-        </w:rPr>
-        <w:t xml:space="preserve"> </w:t>
-      </w:r>
-      <w:r>
-        <w:rPr>
-          <w:u w:val="single"/>
-          <w:lang w:val="en-US"/>
-        </w:rPr>
         <w:t xml:space="preserve">fusion </w:t>
       </w:r>
       <w:r>
@@ -2240,10 +2018,10 @@
           <w:position w:val="-22"/>
         </w:rPr>
         <w:object w:dxaOrig="1700" w:dyaOrig="520">
-          <v:shape id="_x0000_i1032" type="#_x0000_t75" style="width:84.75pt;height:26.25pt" o:ole="">
+          <v:shape id="_x0000_i1033" type="#_x0000_t75" style="width:84.75pt;height:26.25pt" o:ole="">
             <v:imagedata r:id="rId23" o:title=""/>
           </v:shape>
-          <o:OLEObject Type="Embed" ProgID="Equation.DSMT4" ShapeID="_x0000_i1032" DrawAspect="Content" ObjectID="_1523281529" r:id="rId24"/>
+          <o:OLEObject Type="Embed" ProgID="Equation.DSMT4" ShapeID="_x0000_i1033" DrawAspect="Content" ObjectID="_1523383602" r:id="rId24"/>
         </w:object>
       </w:r>
     </w:p>
@@ -2279,10 +2057,10 @@
           <w:position w:val="-24"/>
         </w:rPr>
         <w:object w:dxaOrig="2400" w:dyaOrig="660">
-          <v:shape id="_x0000_i1033" type="#_x0000_t75" style="width:120pt;height:33pt" o:ole="">
+          <v:shape id="_x0000_i1034" type="#_x0000_t75" style="width:120pt;height:33pt" o:ole="">
             <v:imagedata r:id="rId25" o:title=""/>
           </v:shape>
-          <o:OLEObject Type="Embed" ProgID="Equation.DSMT4" ShapeID="_x0000_i1033" DrawAspect="Content" ObjectID="_1523281530" r:id="rId26"/>
+          <o:OLEObject Type="Embed" ProgID="Equation.DSMT4" ShapeID="_x0000_i1034" DrawAspect="Content" ObjectID="_1523383603" r:id="rId26"/>
         </w:object>
       </w:r>
       <w:r>
@@ -2312,6 +2090,7 @@
         </w:rPr>
         <w:t>N•м4/mol</w:t>
       </w:r>
+      <w:proofErr w:type="gramStart"/>
       <w:r>
         <w:rPr>
           <w:vertAlign w:val="superscript"/>
@@ -2319,7 +2098,6 @@
         </w:rPr>
         <w:t>2</w:t>
       </w:r>
-      <w:proofErr w:type="gramStart"/>
       <w:r>
         <w:rPr>
           <w:lang w:val="en-US"/>
@@ -2360,10 +2138,10 @@
           <w:position w:val="-4"/>
         </w:rPr>
         <w:object w:dxaOrig="180" w:dyaOrig="279">
-          <v:shape id="_x0000_i1034" type="#_x0000_t75" style="width:9pt;height:14.25pt" o:ole="">
+          <v:shape id="_x0000_i1035" type="#_x0000_t75" style="width:9pt;height:14.25pt" o:ole="">
             <v:imagedata r:id="rId27" o:title=""/>
           </v:shape>
-          <o:OLEObject Type="Embed" ProgID="Equation.DSMT4" ShapeID="_x0000_i1034" DrawAspect="Content" ObjectID="_1523281531" r:id="rId28"/>
+          <o:OLEObject Type="Embed" ProgID="Equation.DSMT4" ShapeID="_x0000_i1035" DrawAspect="Content" ObjectID="_1523383604" r:id="rId28"/>
         </w:object>
       </w:r>
       <w:r>
@@ -2377,7 +2155,7 @@
           <v:shape id="_x0000_i1036" type="#_x0000_t75" style="width:142.5pt;height:108pt" o:ole="">
             <v:imagedata r:id="rId29" o:title=""/>
           </v:shape>
-          <o:OLEObject Type="Embed" ProgID="Equation.DSMT4" ShapeID="_x0000_i1036" DrawAspect="Content" ObjectID="_1523281532" r:id="rId30"/>
+          <o:OLEObject Type="Embed" ProgID="Equation.DSMT4" ShapeID="_x0000_i1036" DrawAspect="Content" ObjectID="_1523383605" r:id="rId30"/>
         </w:object>
       </w:r>
       <w:r>
@@ -2416,13 +2194,8 @@
         <w:t>and 142</w:t>
       </w:r>
       <w:r>
-        <w:t xml:space="preserve"> </w:t>
-      </w:r>
-      <w:proofErr w:type="spellStart"/>
-      <w:r>
-        <w:t>кJ</w:t>
-      </w:r>
-      <w:proofErr w:type="spellEnd"/>
+        <w:t xml:space="preserve"> кJ</w:t>
+      </w:r>
       <w:r>
         <w:t>.</w:t>
       </w:r>
@@ -2430,19 +2203,7 @@
         <w:rPr>
           <w:lang w:val="en-US"/>
         </w:rPr>
-        <w:t xml:space="preserve"> To reach </w:t>
-      </w:r>
-      <w:r>
-        <w:rPr>
-          <w:lang w:val="en-US"/>
-        </w:rPr>
-        <w:t>triple point</w:t>
-      </w:r>
-      <w:r>
-        <w:rPr>
-          <w:lang w:val="en-US"/>
-        </w:rPr>
-        <w:t xml:space="preserve"> we need also to heat dry ice</w:t>
+        <w:t xml:space="preserve"> To reach triple point we need also to heat dry ice</w:t>
       </w:r>
     </w:p>
     <w:p>
@@ -2460,7 +2221,7 @@
           <v:shape id="_x0000_i1037" type="#_x0000_t75" style="width:197.25pt;height:18pt" o:ole="">
             <v:imagedata r:id="rId31" o:title=""/>
           </v:shape>
-          <o:OLEObject Type="Embed" ProgID="Equation.DSMT4" ShapeID="_x0000_i1037" DrawAspect="Content" ObjectID="_1523281533" r:id="rId32"/>
+          <o:OLEObject Type="Embed" ProgID="Equation.DSMT4" ShapeID="_x0000_i1037" DrawAspect="Content" ObjectID="_1523383606" r:id="rId32"/>
         </w:object>
       </w:r>
       <w:r>
@@ -2503,10 +2264,10 @@
           <w:position w:val="-12"/>
         </w:rPr>
         <w:object w:dxaOrig="2040" w:dyaOrig="360">
-          <v:shape id="_x0000_i1039" type="#_x0000_t75" style="width:101.25pt;height:18pt" o:ole="">
+          <v:shape id="_x0000_i1038" type="#_x0000_t75" style="width:101.25pt;height:18pt" o:ole="">
             <v:imagedata r:id="rId33" o:title=""/>
           </v:shape>
-          <o:OLEObject Type="Embed" ProgID="Equation.DSMT4" ShapeID="_x0000_i1039" DrawAspect="Content" ObjectID="_1523281534" r:id="rId34"/>
+          <o:OLEObject Type="Embed" ProgID="Equation.DSMT4" ShapeID="_x0000_i1038" DrawAspect="Content" ObjectID="_1523383607" r:id="rId34"/>
         </w:object>
       </w:r>
       <w:r>
@@ -2523,21 +2284,7 @@
         <w:rPr>
           <w:lang w:val="en-US"/>
         </w:rPr>
-        <w:t xml:space="preserve">To heat liquid to </w:t>
-      </w:r>
-      <w:proofErr w:type="gramStart"/>
-      <w:r>
-        <w:rPr>
-          <w:lang w:val="en-US"/>
-        </w:rPr>
-        <w:t>100C</w:t>
-      </w:r>
-      <w:proofErr w:type="gramEnd"/>
-      <w:r>
-        <w:rPr>
-          <w:lang w:val="en-US"/>
-        </w:rPr>
-        <w:t xml:space="preserve"> we need:</w:t>
+        <w:t>To heat liquid to 100C we need:</w:t>
       </w:r>
     </w:p>
     <w:p>
@@ -2552,10 +2299,10 @@
           <w:lang w:val="en-US"/>
         </w:rPr>
         <w:object w:dxaOrig="3820" w:dyaOrig="380">
-          <v:shape id="_x0000_i1035" type="#_x0000_t75" style="width:191.25pt;height:18.75pt" o:ole="">
+          <v:shape id="_x0000_i1039" type="#_x0000_t75" style="width:191.25pt;height:18.75pt" o:ole="">
             <v:imagedata r:id="rId35" o:title=""/>
           </v:shape>
-          <o:OLEObject Type="Embed" ProgID="Equation.DSMT4" ShapeID="_x0000_i1035" DrawAspect="Content" ObjectID="_1523281535" r:id="rId36"/>
+          <o:OLEObject Type="Embed" ProgID="Equation.DSMT4" ShapeID="_x0000_i1039" DrawAspect="Content" ObjectID="_1523383608" r:id="rId36"/>
         </w:object>
       </w:r>
       <w:r>
@@ -2605,7 +2352,7 @@
           <v:shape id="_x0000_i1040" type="#_x0000_t75" style="width:200.25pt;height:18pt" o:ole="">
             <v:imagedata r:id="rId37" o:title=""/>
           </v:shape>
-          <o:OLEObject Type="Embed" ProgID="Equation.DSMT4" ShapeID="_x0000_i1040" DrawAspect="Content" ObjectID="_1523281536" r:id="rId38"/>
+          <o:OLEObject Type="Embed" ProgID="Equation.DSMT4" ShapeID="_x0000_i1040" DrawAspect="Content" ObjectID="_1523383609" r:id="rId38"/>
         </w:object>
       </w:r>
       <w:r>
@@ -2761,175 +2508,161 @@
           <v:shape id="_x0000_i1041" type="#_x0000_t75" style="width:120.75pt;height:30.75pt" o:ole="">
             <v:imagedata r:id="rId39" o:title=""/>
           </v:shape>
-          <o:OLEObject Type="Embed" ProgID="Equation.DSMT4" ShapeID="_x0000_i1041" DrawAspect="Content" ObjectID="_1523281537" r:id="rId40"/>
+          <o:OLEObject Type="Embed" ProgID="Equation.DSMT4" ShapeID="_x0000_i1041" DrawAspect="Content" ObjectID="_1523383610" r:id="rId40"/>
         </w:object>
       </w:r>
       <w:r>
         <w:rPr>
           <w:lang w:val="en-US"/>
         </w:rPr>
-        <w:t xml:space="preserve">  </w:t>
+        <w:t xml:space="preserve">  to wait on surface for energy recharge.</w:t>
+      </w:r>
+    </w:p>
+    <w:p>
+      <w:pPr>
+        <w:rPr>
+          <w:lang w:val="en-US"/>
+        </w:rPr>
+      </w:pPr>
+      <w:r>
+        <w:rPr>
+          <w:lang w:val="en-US"/>
+        </w:rPr>
+        <w:t>If take in</w:t>
+      </w:r>
+      <w:r>
+        <w:rPr>
+          <w:lang w:val="en-US"/>
+        </w:rPr>
+        <w:t>to</w:t>
+      </w:r>
+      <w:r>
+        <w:rPr>
+          <w:lang w:val="en-US"/>
+        </w:rPr>
+        <w:t xml:space="preserve"> account roughness of estimations we may rely on 2-4 h of energy recharge.</w:t>
+      </w:r>
+    </w:p>
+    <w:p>
+      <w:pPr>
+        <w:rPr>
+          <w:lang w:val="en-US"/>
+        </w:rPr>
+      </w:pPr>
+      <w:r>
+        <w:rPr>
+          <w:lang w:val="en-US"/>
+        </w:rPr>
+        <w:t>Thus, we confirm energy viability of MarsHopper project.</w:t>
+      </w:r>
+    </w:p>
+    <w:p/>
+    <w:p>
+      <w:pPr>
+        <w:rPr>
+          <w:b/>
+        </w:rPr>
+      </w:pPr>
+    </w:p>
+    <w:p>
+      <w:pPr>
+        <w:pStyle w:val="Heading2"/>
+        <w:rPr>
+          <w:lang w:val="en-US"/>
+        </w:rPr>
+      </w:pPr>
+      <w:r>
+        <w:rPr>
+          <w:lang w:val="en-US"/>
+        </w:rPr>
+        <w:t xml:space="preserve">Open questions </w:t>
+      </w:r>
+    </w:p>
+    <w:p>
+      <w:pPr>
+        <w:rPr>
+          <w:lang w:val="en-US"/>
+        </w:rPr>
+      </w:pPr>
+      <w:r>
+        <w:rPr>
+          <w:lang w:val="en-US"/>
+        </w:rPr>
+        <w:t xml:space="preserve">Jet engine design at low temperatures. </w:t>
+      </w:r>
+    </w:p>
+    <w:p>
+      <w:pPr>
+        <w:rPr>
+          <w:lang w:val="en-US"/>
+        </w:rPr>
+      </w:pPr>
+      <w:r>
+        <w:rPr>
+          <w:lang w:val="en-US"/>
+        </w:rPr>
+        <w:t>Heat system design</w:t>
+      </w:r>
+      <w:r>
+        <w:rPr>
+          <w:lang w:val="en-US"/>
+        </w:rPr>
+        <w:t xml:space="preserve"> (energy transition from</w:t>
+      </w:r>
+      <w:r>
+        <w:rPr>
+          <w:lang w:val="en-US"/>
+        </w:rPr>
+        <w:t xml:space="preserve"> </w:t>
+      </w:r>
+      <w:r>
+        <w:rPr>
+          <w:lang w:val="en-US"/>
+        </w:rPr>
+        <w:t>radioisotopes</w:t>
+      </w:r>
+      <w:r>
+        <w:rPr>
+          <w:lang w:val="en-US"/>
+        </w:rPr>
+        <w:t xml:space="preserve"> </w:t>
+      </w:r>
+      <w:r>
+        <w:rPr>
+          <w:lang w:val="en-US"/>
+        </w:rPr>
+        <w:t>to</w:t>
+      </w:r>
+      <w:r>
+        <w:rPr>
+          <w:lang w:val="en-US"/>
+        </w:rPr>
+        <w:t xml:space="preserve"> </w:t>
       </w:r>
       <w:proofErr w:type="gramStart"/>
       <w:r>
         <w:rPr>
           <w:lang w:val="en-US"/>
         </w:rPr>
-        <w:t>to</w:t>
+        <w:t>CO2</w:t>
+      </w:r>
+      <w:r>
+        <w:rPr>
+          <w:lang w:val="en-US"/>
+        </w:rPr>
+        <w:t xml:space="preserve"> </w:t>
+      </w:r>
+      <w:r>
+        <w:rPr>
+          <w:lang w:val="en-US"/>
+        </w:rPr>
+        <w:t>)</w:t>
       </w:r>
       <w:proofErr w:type="gramEnd"/>
       <w:r>
         <w:rPr>
           <w:lang w:val="en-US"/>
         </w:rPr>
-        <w:t xml:space="preserve"> wait on surface for energy recharge.</w:t>
-      </w:r>
-    </w:p>
-    <w:p>
-      <w:pPr>
-        <w:rPr>
-          <w:lang w:val="en-US"/>
-        </w:rPr>
-      </w:pPr>
-      <w:r>
-        <w:rPr>
-          <w:lang w:val="en-US"/>
-        </w:rPr>
-        <w:t>If take in</w:t>
-      </w:r>
-      <w:r>
-        <w:rPr>
-          <w:lang w:val="en-US"/>
-        </w:rPr>
-        <w:t>to</w:t>
-      </w:r>
-      <w:r>
-        <w:rPr>
-          <w:lang w:val="en-US"/>
-        </w:rPr>
-        <w:t xml:space="preserve"> account roughness of estimations we may rely on 2-4 h of energy recharge.</w:t>
-      </w:r>
-    </w:p>
-    <w:p>
-      <w:pPr>
-        <w:rPr>
-          <w:lang w:val="en-US"/>
-        </w:rPr>
-      </w:pPr>
-      <w:r>
-        <w:rPr>
-          <w:lang w:val="en-US"/>
-        </w:rPr>
-        <w:t>Thus, we confirm energy viability of MarsHopper project.</w:t>
-      </w:r>
-    </w:p>
-    <w:p/>
-    <w:p>
-      <w:pPr>
-        <w:rPr>
-          <w:b/>
-        </w:rPr>
-      </w:pPr>
-    </w:p>
-    <w:p>
-      <w:pPr>
-        <w:pStyle w:val="2"/>
-        <w:rPr>
-          <w:lang w:val="en-US"/>
-        </w:rPr>
-      </w:pPr>
-      <w:r>
-        <w:rPr>
-          <w:lang w:val="en-US"/>
-        </w:rPr>
-        <w:t xml:space="preserve">Open questions </w:t>
-      </w:r>
-    </w:p>
-    <w:p>
-      <w:pPr>
-        <w:rPr>
-          <w:lang w:val="en-US"/>
-        </w:rPr>
-      </w:pPr>
-      <w:r>
-        <w:rPr>
-          <w:lang w:val="en-US"/>
-        </w:rPr>
-        <w:t xml:space="preserve">Jet engine design at low temperatures. </w:t>
-      </w:r>
-    </w:p>
-    <w:p>
-      <w:pPr>
-        <w:rPr>
-          <w:lang w:val="en-US"/>
-        </w:rPr>
-      </w:pPr>
-      <w:r>
-        <w:rPr>
-          <w:lang w:val="en-US"/>
-        </w:rPr>
-        <w:t>Heat system design</w:t>
-      </w:r>
-      <w:r>
-        <w:rPr>
-          <w:lang w:val="en-US"/>
-        </w:rPr>
-        <w:t xml:space="preserve"> (energy transition from</w:t>
-      </w:r>
-      <w:r>
-        <w:rPr>
-          <w:lang w:val="en-US"/>
-        </w:rPr>
-        <w:t xml:space="preserve"> </w:t>
-      </w:r>
-      <w:r>
-        <w:rPr>
-          <w:lang w:val="en-US"/>
-        </w:rPr>
-        <w:t>radioisotopes</w:t>
-      </w:r>
-      <w:r>
-        <w:rPr>
-          <w:lang w:val="en-US"/>
-        </w:rPr>
-        <w:t xml:space="preserve"> </w:t>
-      </w:r>
-      <w:r>
-        <w:rPr>
-          <w:lang w:val="en-US"/>
-        </w:rPr>
-        <w:t>to</w:t>
-      </w:r>
-      <w:r>
-        <w:rPr>
-          <w:lang w:val="en-US"/>
-        </w:rPr>
-        <w:t xml:space="preserve"> </w:t>
-      </w:r>
-      <w:proofErr w:type="gramStart"/>
-      <w:r>
-        <w:rPr>
-          <w:lang w:val="en-US"/>
-        </w:rPr>
-        <w:t>CO2</w:t>
-      </w:r>
-      <w:r>
-        <w:rPr>
-          <w:lang w:val="en-US"/>
-        </w:rPr>
-        <w:t xml:space="preserve"> </w:t>
-      </w:r>
-      <w:r>
-        <w:rPr>
-          <w:lang w:val="en-US"/>
-        </w:rPr>
-        <w:t>)</w:t>
-      </w:r>
-      <w:proofErr w:type="gramEnd"/>
-      <w:r>
-        <w:rPr>
-          <w:lang w:val="en-US"/>
-        </w:rPr>
         <w:t xml:space="preserve"> </w:t>
       </w:r>
     </w:p>
@@ -2958,8 +2691,6 @@
         </w:rPr>
         <w:t>Heat preservation</w:t>
       </w:r>
-      <w:bookmarkStart w:id="1" w:name="_GoBack"/>
-      <w:bookmarkEnd w:id="1"/>
     </w:p>
     <w:p>
       <w:pPr>
@@ -3011,8 +2742,8 @@
 </file>
 
 <file path=word/numbering.xml><?xml version="1.0" encoding="utf-8"?>
-<w:numbering xmlns:wpc="http://schemas.microsoft.com/office/word/2010/wordprocessingCanvas" xmlns:mc="http://schemas.openxmlformats.org/markup-compatibility/2006" xmlns:o="urn:schemas-microsoft-com:office:office" xmlns:r="http://schemas.openxmlformats.org/officeDocument/2006/relationships" xmlns:m="http://schemas.openxmlformats.org/officeDocument/2006/math" xmlns:v="urn:schemas-microsoft-com:vml" xmlns:wp14="http://schemas.microsoft.com/office/word/2010/wordprocessingDrawing" xmlns:wp="http://schemas.openxmlformats.org/drawingml/2006/wordprocessingDrawing" xmlns:w10="urn:schemas-microsoft-com:office:word" xmlns:w="http://schemas.openxmlformats.org/wordprocessingml/2006/main" xmlns:w14="http://schemas.microsoft.com/office/word/2010/wordml" xmlns:w15="http://schemas.microsoft.com/office/word/2012/wordml" xmlns:wpg="http://schemas.microsoft.com/office/word/2010/wordprocessingGroup" xmlns:wpi="http://schemas.microsoft.com/office/word/2010/wordprocessingInk" xmlns:wne="http://schemas.microsoft.com/office/word/2006/wordml" xmlns:wps="http://schemas.microsoft.com/office/word/2010/wordprocessingShape" mc:Ignorable="w14 w15 wp14">
-  <w:abstractNum w:abstractNumId="0">
+<w:numbering xmlns:wpc="http://schemas.microsoft.com/office/word/2010/wordprocessingCanvas" xmlns:cx="http://schemas.microsoft.com/office/drawing/2014/chartex" xmlns:cx1="http://schemas.microsoft.com/office/drawing/2015/9/8/chartex" xmlns:cx2="http://schemas.microsoft.com/office/drawing/2015/10/21/chartex" xmlns:mc="http://schemas.openxmlformats.org/markup-compatibility/2006" xmlns:o="urn:schemas-microsoft-com:office:office" xmlns:r="http://schemas.openxmlformats.org/officeDocument/2006/relationships" xmlns:m="http://schemas.openxmlformats.org/officeDocument/2006/math" xmlns:v="urn:schemas-microsoft-com:vml" xmlns:wp14="http://schemas.microsoft.com/office/word/2010/wordprocessingDrawing" xmlns:wp="http://schemas.openxmlformats.org/drawingml/2006/wordprocessingDrawing" xmlns:w10="urn:schemas-microsoft-com:office:word" xmlns:w="http://schemas.openxmlformats.org/wordprocessingml/2006/main" xmlns:w14="http://schemas.microsoft.com/office/word/2010/wordml" xmlns:w15="http://schemas.microsoft.com/office/word/2012/wordml" xmlns:w16se="http://schemas.microsoft.com/office/word/2015/wordml/symex" xmlns:wpg="http://schemas.microsoft.com/office/word/2010/wordprocessingGroup" xmlns:wpi="http://schemas.microsoft.com/office/word/2010/wordprocessingInk" xmlns:wne="http://schemas.microsoft.com/office/word/2006/wordml" xmlns:wps="http://schemas.microsoft.com/office/word/2010/wordprocessingShape" mc:Ignorable="w14 w15 w16se wp14">
+  <w:abstractNum w:abstractNumId="0" w15:restartNumberingAfterBreak="0">
     <w:nsid w:val="23DE2186"/>
     <w:multiLevelType w:val="hybridMultilevel"/>
     <w:tmpl w:val="9D5EAB1A"/>
@@ -3101,7 +2832,7 @@
       </w:pPr>
     </w:lvl>
   </w:abstractNum>
-  <w:abstractNum w:abstractNumId="1">
+  <w:abstractNum w:abstractNumId="1" w15:restartNumberingAfterBreak="0">
     <w:nsid w:val="5266556E"/>
     <w:multiLevelType w:val="hybridMultilevel"/>
     <w:tmpl w:val="24D691EC"/>
@@ -3224,7 +2955,7 @@
 </file>
 
 <file path=word/styles.xml><?xml version="1.0" encoding="utf-8"?>
-<w:styles xmlns:mc="http://schemas.openxmlformats.org/markup-compatibility/2006" xmlns:r="http://schemas.openxmlformats.org/officeDocument/2006/relationships" xmlns:w="http://schemas.openxmlformats.org/wordprocessingml/2006/main" xmlns:w14="http://schemas.microsoft.com/office/word/2010/wordml" xmlns:w15="http://schemas.microsoft.com/office/word/2012/wordml" mc:Ignorable="w14 w15">
+<w:styles xmlns:mc="http://schemas.openxmlformats.org/markup-compatibility/2006" xmlns:r="http://schemas.openxmlformats.org/officeDocument/2006/relationships" xmlns:w="http://schemas.openxmlformats.org/wordprocessingml/2006/main" xmlns:w14="http://schemas.microsoft.com/office/word/2010/wordml" xmlns:w15="http://schemas.microsoft.com/office/word/2012/wordml" xmlns:w16se="http://schemas.microsoft.com/office/word/2015/wordml/symex" mc:Ignorable="w14 w15 w16se">
   <w:docDefaults>
     <w:rPrDefault>
       <w:rPr>
@@ -3240,7 +2971,7 @@
       </w:pPr>
     </w:pPrDefault>
   </w:docDefaults>
-  <w:latentStyles w:defLockedState="0" w:defUIPriority="99" w:defSemiHidden="0" w:defUnhideWhenUsed="0" w:defQFormat="0" w:count="371">
+  <w:latentStyles w:defLockedState="0" w:defUIPriority="99" w:defSemiHidden="0" w:defUnhideWhenUsed="0" w:defQFormat="0" w:count="372">
     <w:lsdException w:name="Normal" w:uiPriority="0" w:qFormat="1"/>
     <w:lsdException w:name="heading 1" w:uiPriority="9" w:qFormat="1"/>
     <w:lsdException w:name="heading 2" w:semiHidden="1" w:uiPriority="9" w:unhideWhenUsed="1" w:qFormat="1"/>
@@ -3346,7 +3077,6 @@
     <w:lsdException w:name="HTML Sample" w:semiHidden="1" w:unhideWhenUsed="1"/>
     <w:lsdException w:name="HTML Typewriter" w:semiHidden="1" w:unhideWhenUsed="1"/>
     <w:lsdException w:name="HTML Variable" w:semiHidden="1" w:unhideWhenUsed="1"/>
-    <w:lsdException w:name="Normal Table" w:semiHidden="1" w:unhideWhenUsed="1"/>
     <w:lsdException w:name="annotation subject" w:semiHidden="1" w:unhideWhenUsed="1"/>
     <w:lsdException w:name="No List" w:semiHidden="1" w:unhideWhenUsed="1"/>
     <w:lsdException w:name="Outline List 1" w:semiHidden="1" w:unhideWhenUsed="1"/>
@@ -3393,10 +3123,8 @@
     <w:lsdException w:name="Table Subtle 2" w:semiHidden="1" w:unhideWhenUsed="1"/>
     <w:lsdException w:name="Table Web 1" w:semiHidden="1" w:unhideWhenUsed="1"/>
     <w:lsdException w:name="Table Web 2" w:semiHidden="1" w:unhideWhenUsed="1"/>
-    <w:lsdException w:name="Table Web 3" w:semiHidden="1" w:unhideWhenUsed="1"/>
     <w:lsdException w:name="Balloon Text" w:semiHidden="1" w:unhideWhenUsed="1"/>
     <w:lsdException w:name="Table Grid" w:uiPriority="39"/>
-    <w:lsdException w:name="Table Theme" w:semiHidden="1" w:unhideWhenUsed="1"/>
     <w:lsdException w:name="Placeholder Text" w:semiHidden="1"/>
     <w:lsdException w:name="No Spacing" w:uiPriority="1" w:qFormat="1"/>
     <w:lsdException w:name="Light Shading" w:uiPriority="60"/>
@@ -3612,8 +3340,9 @@
     <w:lsdException w:name="List Table 5 Dark Accent 6" w:uiPriority="50"/>
     <w:lsdException w:name="List Table 6 Colorful Accent 6" w:uiPriority="51"/>
     <w:lsdException w:name="List Table 7 Colorful Accent 6" w:uiPriority="52"/>
+    <w:lsdException w:name="Mention" w:semiHidden="1" w:unhideWhenUsed="1"/>
   </w:latentStyles>
-  <w:style w:type="paragraph" w:default="1" w:styleId="a">
+  <w:style w:type="paragraph" w:default="1" w:styleId="Normal">
     <w:name w:val="Normal"/>
     <w:qFormat/>
     <w:rsid w:val="00096758"/>
@@ -3625,11 +3354,11 @@
       <w:sz w:val="24"/>
     </w:rPr>
   </w:style>
-  <w:style w:type="paragraph" w:styleId="1">
+  <w:style w:type="paragraph" w:styleId="Heading1">
     <w:name w:val="heading 1"/>
-    <w:basedOn w:val="a"/>
-    <w:next w:val="a"/>
-    <w:link w:val="10"/>
+    <w:basedOn w:val="Normal"/>
+    <w:next w:val="Normal"/>
+    <w:link w:val="Heading1Char"/>
     <w:uiPriority w:val="9"/>
     <w:qFormat/>
     <w:rsid w:val="00352548"/>
@@ -3646,11 +3375,11 @@
       <w:szCs w:val="32"/>
     </w:rPr>
   </w:style>
-  <w:style w:type="paragraph" w:styleId="2">
+  <w:style w:type="paragraph" w:styleId="Heading2">
     <w:name w:val="heading 2"/>
-    <w:basedOn w:val="a"/>
-    <w:next w:val="a"/>
-    <w:link w:val="20"/>
+    <w:basedOn w:val="Normal"/>
+    <w:next w:val="Normal"/>
+    <w:link w:val="Heading2Char"/>
     <w:uiPriority w:val="9"/>
     <w:unhideWhenUsed/>
     <w:qFormat/>
@@ -3669,13 +3398,13 @@
       <w:szCs w:val="26"/>
     </w:rPr>
   </w:style>
-  <w:style w:type="character" w:default="1" w:styleId="a0">
+  <w:style w:type="character" w:default="1" w:styleId="DefaultParagraphFont">
     <w:name w:val="Default Paragraph Font"/>
     <w:uiPriority w:val="1"/>
     <w:semiHidden/>
     <w:unhideWhenUsed/>
   </w:style>
-  <w:style w:type="table" w:default="1" w:styleId="a1">
+  <w:style w:type="table" w:default="1" w:styleId="TableNormal">
     <w:name w:val="Normal Table"/>
     <w:uiPriority w:val="99"/>
     <w:semiHidden/>
@@ -3690,15 +3419,15 @@
       </w:tblCellMar>
     </w:tblPr>
   </w:style>
-  <w:style w:type="numbering" w:default="1" w:styleId="a2">
+  <w:style w:type="numbering" w:default="1" w:styleId="NoList">
     <w:name w:val="No List"/>
     <w:uiPriority w:val="99"/>
     <w:semiHidden/>
     <w:unhideWhenUsed/>
   </w:style>
-  <w:style w:type="paragraph" w:styleId="a3">
+  <w:style w:type="paragraph" w:styleId="ListParagraph">
     <w:name w:val="List Paragraph"/>
-    <w:basedOn w:val="a"/>
+    <w:basedOn w:val="Normal"/>
     <w:uiPriority w:val="34"/>
     <w:qFormat/>
     <w:rsid w:val="00446676"/>
@@ -3707,10 +3436,10 @@
       <w:contextualSpacing/>
     </w:pPr>
   </w:style>
-  <w:style w:type="character" w:customStyle="1" w:styleId="10">
-    <w:name w:val="Заголовок 1 Знак"/>
-    <w:basedOn w:val="a0"/>
-    <w:link w:val="1"/>
+  <w:style w:type="character" w:customStyle="1" w:styleId="Heading1Char">
+    <w:name w:val="Heading 1 Char"/>
+    <w:basedOn w:val="DefaultParagraphFont"/>
+    <w:link w:val="Heading1"/>
     <w:uiPriority w:val="9"/>
     <w:rsid w:val="00352548"/>
     <w:rPr>
@@ -3720,10 +3449,10 @@
       <w:szCs w:val="32"/>
     </w:rPr>
   </w:style>
-  <w:style w:type="character" w:customStyle="1" w:styleId="20">
-    <w:name w:val="Заголовок 2 Знак"/>
-    <w:basedOn w:val="a0"/>
-    <w:link w:val="2"/>
+  <w:style w:type="character" w:customStyle="1" w:styleId="Heading2Char">
+    <w:name w:val="Heading 2 Char"/>
+    <w:basedOn w:val="DefaultParagraphFont"/>
+    <w:link w:val="Heading2"/>
     <w:uiPriority w:val="9"/>
     <w:rsid w:val="00352548"/>
     <w:rPr>
@@ -3733,7 +3462,7 @@
       <w:szCs w:val="26"/>
     </w:rPr>
   </w:style>
-  <w:style w:type="paragraph" w:styleId="a4">
+  <w:style w:type="paragraph" w:styleId="NoSpacing">
     <w:name w:val="No Spacing"/>
     <w:uiPriority w:val="1"/>
     <w:qFormat/>

</xml_diff>